<commit_message>
Freeze before Native Integration
</commit_message>
<xml_diff>
--- a/spec/Intervention_OS_Contract_V3.docx
+++ b/spec/Intervention_OS_Contract_V3.docx
@@ -64,48 +64,20 @@
         <w:rPr>
           <w:lang w:val="en-US"/>
         </w:rPr>
-        <w:t xml:space="preserve"> </w:t>
-      </w:r>
-      <w:proofErr w:type="gramStart"/>
-      <w:r>
-        <w:rPr>
-          <w:lang w:val="en-US"/>
-        </w:rPr>
-        <w:t>information, but</w:t>
-      </w:r>
-      <w:proofErr w:type="gramEnd"/>
-      <w:r>
-        <w:rPr>
-          <w:lang w:val="en-US"/>
-        </w:rPr>
-        <w:t xml:space="preserve"> may better for clarification at the end for V2.</w:t>
-      </w:r>
-    </w:p>
-    <w:p>
-      <w:pPr>
-        <w:rPr>
-          <w:lang w:val="en-US"/>
-        </w:rPr>
-      </w:pPr>
-      <w:r>
-        <w:rPr>
-          <w:lang w:val="en-US"/>
-        </w:rPr>
-        <w:t xml:space="preserve">29.01.2026 defined complete/preserved </w:t>
-      </w:r>
-      <w:proofErr w:type="gramStart"/>
-      <w:r>
-        <w:rPr>
-          <w:lang w:val="en-US"/>
-        </w:rPr>
-        <w:t>state(</w:t>
-      </w:r>
-      <w:proofErr w:type="gramEnd"/>
-      <w:r>
-        <w:rPr>
-          <w:lang w:val="en-US"/>
-        </w:rPr>
-        <w:t xml:space="preserve">per app) and </w:t>
+        <w:t xml:space="preserve"> information, but may better for clarification at the end for V2.</w:t>
+      </w:r>
+    </w:p>
+    <w:p>
+      <w:pPr>
+        <w:rPr>
+          <w:lang w:val="en-US"/>
+        </w:rPr>
+      </w:pPr>
+      <w:r>
+        <w:rPr>
+          <w:lang w:val="en-US"/>
+        </w:rPr>
+        <w:t xml:space="preserve">29.01.2026 defined complete/preserved state(per app) and </w:t>
       </w:r>
       <w:r>
         <w:rPr>
@@ -175,19 +147,11 @@
           <w:lang w:val="en-US"/>
         </w:rPr>
       </w:pPr>
-      <w:proofErr w:type="gramStart"/>
-      <w:r>
-        <w:rPr>
-          <w:lang w:val="en-US"/>
-        </w:rPr>
-        <w:t>Each individual</w:t>
-      </w:r>
-      <w:proofErr w:type="gramEnd"/>
-      <w:r>
-        <w:rPr>
-          <w:lang w:val="en-US"/>
-        </w:rPr>
-        <w:t xml:space="preserve"> monitored app shall have its own all timers/parameters below except </w:t>
+      <w:r>
+        <w:rPr>
+          <w:lang w:val="en-US"/>
+        </w:rPr>
+        <w:t xml:space="preserve">Each individual monitored app shall have its own all timers/parameters below except </w:t>
       </w:r>
       <w:proofErr w:type="spellStart"/>
       <w:r>
@@ -856,41 +820,13 @@
         <w:rPr>
           <w:lang w:val="en-US"/>
         </w:rPr>
-        <w:t xml:space="preserve">has already </w:t>
-      </w:r>
-      <w:proofErr w:type="gramStart"/>
-      <w:r>
-        <w:rPr>
-          <w:lang w:val="en-US"/>
-        </w:rPr>
-        <w:t>been</w:t>
-      </w:r>
-      <w:r>
-        <w:rPr>
-          <w:lang w:val="en-US"/>
-        </w:rPr>
-        <w:t xml:space="preserve"> started</w:t>
-      </w:r>
-      <w:proofErr w:type="gramEnd"/>
-      <w:r>
-        <w:rPr>
-          <w:lang w:val="en-US"/>
-        </w:rPr>
-        <w:t xml:space="preserve">, </w:t>
-      </w:r>
-      <w:proofErr w:type="gramStart"/>
-      <w:r>
-        <w:rPr>
-          <w:lang w:val="en-US"/>
-        </w:rPr>
-        <w:t>need</w:t>
-      </w:r>
-      <w:proofErr w:type="gramEnd"/>
-      <w:r>
-        <w:rPr>
-          <w:lang w:val="en-US"/>
-        </w:rPr>
-        <w:t xml:space="preserve"> to monitor </w:t>
+        <w:t>has already been</w:t>
+      </w:r>
+      <w:r>
+        <w:rPr>
+          <w:lang w:val="en-US"/>
+        </w:rPr>
+        <w:t xml:space="preserve"> started, need to monitor </w:t>
       </w:r>
     </w:p>
     <w:p>
@@ -1095,19 +1031,11 @@
           <w:lang w:val="en-US"/>
         </w:rPr>
       </w:pPr>
-      <w:proofErr w:type="gramStart"/>
-      <w:r>
-        <w:rPr>
-          <w:lang w:val="en-US"/>
-        </w:rPr>
-        <w:t>when</w:t>
-      </w:r>
-      <w:proofErr w:type="gramEnd"/>
-      <w:r>
-        <w:rPr>
-          <w:lang w:val="en-US"/>
-        </w:rPr>
-        <w:t xml:space="preserve"> </w:t>
+      <w:r>
+        <w:rPr>
+          <w:lang w:val="en-US"/>
+        </w:rPr>
+        <w:t xml:space="preserve">when </w:t>
       </w:r>
       <w:proofErr w:type="spellStart"/>
       <w:r>
@@ -1315,29 +1243,105 @@
         </w:rPr>
         <w:t xml:space="preserve"> → </w:t>
       </w:r>
-      <w:proofErr w:type="gramStart"/>
       <w:r>
         <w:rPr>
           <w:b/>
           <w:bCs/>
           <w:lang w:val="en-US"/>
         </w:rPr>
-        <w:t>this transitions</w:t>
-      </w:r>
-      <w:proofErr w:type="gramEnd"/>
-      <w:r>
+        <w:t>this transitions to idle AND launches the app, so user can use it normally</w:t>
+      </w:r>
+      <w:r>
+        <w:rPr>
+          <w:lang w:val="en-US"/>
+        </w:rPr>
+        <w:t> → preserve</w:t>
+      </w:r>
+    </w:p>
+    <w:p>
+      <w:pPr>
+        <w:pStyle w:val="Listenabsatz"/>
+        <w:numPr>
+          <w:ilvl w:val="2"/>
+          <w:numId w:val="10"/>
+        </w:numPr>
+        <w:rPr>
+          <w:lang w:val="en-US"/>
+        </w:rPr>
+      </w:pPr>
+      <w:r>
+        <w:rPr>
+          <w:lang w:val="en-US"/>
+        </w:rPr>
+        <w:t>idle - No intervention → nothing to cancel</w:t>
+      </w:r>
+    </w:p>
+    <w:p>
+      <w:pPr>
+        <w:pStyle w:val="Listenabsatz"/>
+        <w:numPr>
+          <w:ilvl w:val="2"/>
+          <w:numId w:val="10"/>
+        </w:numPr>
+        <w:rPr>
+          <w:lang w:val="en-US"/>
+        </w:rPr>
+      </w:pPr>
+      <w:r>
+        <w:rPr>
+          <w:lang w:val="en-US"/>
+        </w:rPr>
+        <w:t>Key insight: When user sets </w:t>
+      </w:r>
+      <w:proofErr w:type="spellStart"/>
+      <w:r>
+        <w:rPr>
+          <w:lang w:val="en-US"/>
+        </w:rPr>
+        <w:t>t_intention</w:t>
+      </w:r>
+      <w:proofErr w:type="spellEnd"/>
+      <w:r>
+        <w:rPr>
+          <w:lang w:val="en-US"/>
+        </w:rPr>
+        <w:t>, the intervention completes and transitions to idle, then the app launches normally. The </w:t>
+      </w:r>
+      <w:proofErr w:type="spellStart"/>
+      <w:r>
+        <w:rPr>
+          <w:lang w:val="en-US"/>
+        </w:rPr>
+        <w:t>t_intention</w:t>
+      </w:r>
+      <w:proofErr w:type="spellEnd"/>
+      <w:r>
+        <w:rPr>
+          <w:lang w:val="en-US"/>
+        </w:rPr>
+        <w:t xml:space="preserve"> timer is now active and will suppress future interventions until it expires.</w:t>
+      </w:r>
+    </w:p>
+    <w:p>
+      <w:pPr>
+        <w:pStyle w:val="Listenabsatz"/>
+        <w:numPr>
+          <w:ilvl w:val="1"/>
+          <w:numId w:val="10"/>
+        </w:numPr>
         <w:rPr>
           <w:b/>
           <w:bCs/>
           <w:lang w:val="en-US"/>
         </w:rPr>
-        <w:t> to idle AND launches the app, so user can use it normally</w:t>
-      </w:r>
-      <w:r>
-        <w:rPr>
-          <w:lang w:val="en-US"/>
-        </w:rPr>
-        <w:t> → preserve</w:t>
+      </w:pPr>
+      <w:r>
+        <w:rPr>
+          <w:b/>
+          <w:bCs/>
+          <w:lang w:val="en-US"/>
+        </w:rPr>
+        <w:t>Incomplete Intervention (per app): The intervention state/screen of the app shall be cleared when the user switch away and back to this app</w:t>
       </w:r>
     </w:p>
     <w:p>
@@ -1355,14 +1359,42 @@
         <w:rPr>
           <w:lang w:val="en-US"/>
         </w:rPr>
-        <w:t>idle - No intervention → nothing to cancel</w:t>
+        <w:t xml:space="preserve">When user switches away, clear intervention state if </w:t>
+      </w:r>
+      <w:proofErr w:type="spellStart"/>
+      <w:r>
+        <w:rPr>
+          <w:lang w:val="en-US"/>
+        </w:rPr>
+        <w:t>its</w:t>
+      </w:r>
+      <w:proofErr w:type="spellEnd"/>
+      <w:r>
+        <w:rPr>
+          <w:lang w:val="en-US"/>
+        </w:rPr>
+        <w:t xml:space="preserve"> in the following </w:t>
+      </w:r>
+      <w:proofErr w:type="spellStart"/>
+      <w:r>
+        <w:rPr>
+          <w:lang w:val="en-US"/>
+        </w:rPr>
+        <w:t>incomplete:Incomplete</w:t>
+      </w:r>
+      <w:proofErr w:type="spellEnd"/>
+      <w:r>
+        <w:rPr>
+          <w:lang w:val="en-US"/>
+        </w:rPr>
+        <w:t> states (clear intervention states). Below are only some examples. Except explicit defined complete/preserved states, all states of the app shall be cleared</w:t>
       </w:r>
     </w:p>
     <w:p>
       <w:pPr>
         <w:pStyle w:val="Listenabsatz"/>
         <w:numPr>
-          <w:ilvl w:val="2"/>
+          <w:ilvl w:val="3"/>
           <w:numId w:val="10"/>
         </w:numPr>
         <w:rPr>
@@ -1373,175 +1405,443 @@
         <w:rPr>
           <w:lang w:val="en-US"/>
         </w:rPr>
-        <w:t>Key insight: When user sets </w:t>
+        <w:t>breathing - User hasn't finished breathing</w:t>
+      </w:r>
+    </w:p>
+    <w:p>
+      <w:pPr>
+        <w:pStyle w:val="Listenabsatz"/>
+        <w:numPr>
+          <w:ilvl w:val="3"/>
+          <w:numId w:val="10"/>
+        </w:numPr>
+        <w:rPr>
+          <w:lang w:val="en-US"/>
+        </w:rPr>
+      </w:pPr>
+      <w:r>
+        <w:rPr>
+          <w:lang w:val="en-US"/>
+        </w:rPr>
+        <w:t>root-cause - User hasn't selected causes</w:t>
+      </w:r>
+    </w:p>
+    <w:p>
+      <w:pPr>
+        <w:pStyle w:val="Listenabsatz"/>
+        <w:numPr>
+          <w:ilvl w:val="3"/>
+          <w:numId w:val="10"/>
+        </w:numPr>
+      </w:pPr>
+      <w:r>
+        <w:t xml:space="preserve">alternatives - User </w:t>
       </w:r>
       <w:proofErr w:type="spellStart"/>
       <w:r>
-        <w:rPr>
-          <w:lang w:val="en-US"/>
-        </w:rPr>
-        <w:t>t_intention</w:t>
+        <w:t>hasn't</w:t>
       </w:r>
       <w:proofErr w:type="spellEnd"/>
       <w:r>
-        <w:rPr>
-          <w:lang w:val="en-US"/>
-        </w:rPr>
-        <w:t>, the intervention completes and transitions to idle, then the app launches normally. The </w:t>
+        <w:t xml:space="preserve"> </w:t>
       </w:r>
       <w:proofErr w:type="spellStart"/>
       <w:r>
-        <w:rPr>
-          <w:lang w:val="en-US"/>
-        </w:rPr>
-        <w:t>t_intention</w:t>
+        <w:t>chosen</w:t>
       </w:r>
       <w:proofErr w:type="spellEnd"/>
       <w:r>
-        <w:rPr>
-          <w:lang w:val="en-US"/>
-        </w:rPr>
-        <w:t xml:space="preserve"> timer is now active and will suppress future interventions until it expires.</w:t>
+        <w:t> alternative</w:t>
       </w:r>
     </w:p>
     <w:p>
       <w:pPr>
         <w:pStyle w:val="Listenabsatz"/>
         <w:numPr>
-          <w:ilvl w:val="1"/>
+          <w:ilvl w:val="3"/>
           <w:numId w:val="10"/>
         </w:numPr>
+      </w:pPr>
+      <w:proofErr w:type="spellStart"/>
+      <w:r>
+        <w:t>action</w:t>
+      </w:r>
+      <w:proofErr w:type="spellEnd"/>
+      <w:r>
+        <w:t xml:space="preserve"> - User </w:t>
+      </w:r>
+      <w:proofErr w:type="spellStart"/>
+      <w:r>
+        <w:t>hasn't</w:t>
+      </w:r>
+      <w:proofErr w:type="spellEnd"/>
+      <w:r>
+        <w:t xml:space="preserve"> </w:t>
+      </w:r>
+      <w:proofErr w:type="spellStart"/>
+      <w:r>
+        <w:t>started</w:t>
+      </w:r>
+      <w:proofErr w:type="spellEnd"/>
+      <w:r>
+        <w:t xml:space="preserve"> </w:t>
+      </w:r>
+      <w:proofErr w:type="spellStart"/>
+      <w:r>
+        <w:t>activity</w:t>
+      </w:r>
+      <w:proofErr w:type="spellEnd"/>
+    </w:p>
+    <w:p>
+      <w:pPr>
+        <w:pStyle w:val="Listenabsatz"/>
+        <w:numPr>
+          <w:ilvl w:val="3"/>
+          <w:numId w:val="10"/>
+        </w:numPr>
+      </w:pPr>
+      <w:proofErr w:type="spellStart"/>
+      <w:r>
+        <w:t>reflection</w:t>
+      </w:r>
+      <w:proofErr w:type="spellEnd"/>
+      <w:r>
+        <w:t xml:space="preserve"> - User </w:t>
+      </w:r>
+      <w:proofErr w:type="spellStart"/>
+      <w:r>
+        <w:t>hasn't</w:t>
+      </w:r>
+      <w:proofErr w:type="spellEnd"/>
+      <w:r>
+        <w:t xml:space="preserve"> </w:t>
+      </w:r>
+      <w:proofErr w:type="spellStart"/>
+      <w:r>
+        <w:t>finished</w:t>
+      </w:r>
+      <w:proofErr w:type="spellEnd"/>
+      <w:r>
+        <w:t xml:space="preserve"> </w:t>
+      </w:r>
+      <w:proofErr w:type="spellStart"/>
+      <w:r>
+        <w:t>reflection</w:t>
+      </w:r>
+      <w:proofErr w:type="spellEnd"/>
+    </w:p>
+    <w:p>
+      <w:pPr>
         <w:rPr>
           <w:b/>
           <w:bCs/>
           <w:lang w:val="en-US"/>
         </w:rPr>
       </w:pPr>
+    </w:p>
+    <w:p>
+      <w:pPr>
+        <w:ind w:left="1440"/>
+        <w:rPr>
+          <w:strike/>
+          <w:lang w:val="en-US"/>
+        </w:rPr>
+      </w:pPr>
+    </w:p>
+    <w:p>
+      <w:pPr>
+        <w:pStyle w:val="berschrift2"/>
+        <w:rPr>
+          <w:lang w:val="en-US"/>
+        </w:rPr>
+      </w:pPr>
+      <w:r>
+        <w:rPr>
+          <w:lang w:val="en-US"/>
+        </w:rPr>
+        <w:t>Quick task:</w:t>
+      </w:r>
+    </w:p>
+    <w:p>
+      <w:proofErr w:type="spellStart"/>
       <w:r>
         <w:rPr>
           <w:b/>
           <w:bCs/>
-          <w:lang w:val="en-US"/>
-        </w:rPr>
-        <w:t xml:space="preserve">Incomplete Intervention (per app): The intervention state/screen of the app shall be cleared when the user </w:t>
-      </w:r>
-      <w:proofErr w:type="gramStart"/>
+        </w:rPr>
+        <w:t>Definitions</w:t>
+      </w:r>
+      <w:proofErr w:type="spellEnd"/>
+    </w:p>
+    <w:p>
+      <w:pPr>
+        <w:numPr>
+          <w:ilvl w:val="0"/>
+          <w:numId w:val="2"/>
+        </w:numPr>
+        <w:rPr>
+          <w:lang w:val="en-US"/>
+        </w:rPr>
+      </w:pPr>
+      <w:proofErr w:type="spellStart"/>
+      <w:r>
+        <w:rPr>
+          <w:lang w:val="en-US"/>
+        </w:rPr>
+        <w:t>t_quickTask</w:t>
+      </w:r>
+      <w:proofErr w:type="spellEnd"/>
+      <w:r>
+        <w:rPr>
+          <w:lang w:val="en-US"/>
+        </w:rPr>
+        <w:t>: duration of the emergency allowance</w:t>
+      </w:r>
+    </w:p>
+    <w:p>
+      <w:pPr>
+        <w:numPr>
+          <w:ilvl w:val="0"/>
+          <w:numId w:val="2"/>
+        </w:numPr>
+        <w:rPr>
+          <w:lang w:val="en-US"/>
+        </w:rPr>
+      </w:pPr>
+      <w:proofErr w:type="spellStart"/>
+      <w:r>
+        <w:rPr>
+          <w:lang w:val="en-US"/>
+        </w:rPr>
+        <w:t>n_quickTask</w:t>
+      </w:r>
+      <w:proofErr w:type="spellEnd"/>
+      <w:r>
+        <w:rPr>
+          <w:lang w:val="en-US"/>
+        </w:rPr>
+        <w:t>: number of Quick Tasks allowed within the rolling window (e.g. 15 minutes)</w:t>
+      </w:r>
+    </w:p>
+    <w:p>
       <w:r>
         <w:rPr>
           <w:b/>
           <w:bCs/>
-          <w:lang w:val="en-US"/>
-        </w:rPr>
-        <w:t>switch</w:t>
-      </w:r>
-      <w:proofErr w:type="gramEnd"/>
+        </w:rPr>
+        <w:t>Rules</w:t>
+      </w:r>
+    </w:p>
+    <w:p>
+      <w:pPr>
+        <w:numPr>
+          <w:ilvl w:val="0"/>
+          <w:numId w:val="3"/>
+        </w:numPr>
+        <w:rPr>
+          <w:lang w:val="en-US"/>
+        </w:rPr>
+      </w:pPr>
+      <w:r>
+        <w:rPr>
+          <w:lang w:val="en-US"/>
+        </w:rPr>
+        <w:t>Quick Task temporarily suppresses all intervention triggers.</w:t>
+      </w:r>
+    </w:p>
+    <w:p>
+      <w:pPr>
+        <w:numPr>
+          <w:ilvl w:val="0"/>
+          <w:numId w:val="3"/>
+        </w:numPr>
+        <w:rPr>
+          <w:lang w:val="en-US"/>
+        </w:rPr>
+      </w:pPr>
+      <w:r>
+        <w:rPr>
+          <w:lang w:val="en-US"/>
+        </w:rPr>
+        <w:t xml:space="preserve">When quick task started, </w:t>
+      </w:r>
+      <w:proofErr w:type="spellStart"/>
+      <w:r>
+        <w:rPr>
+          <w:lang w:val="en-US"/>
+        </w:rPr>
+        <w:t>t_</w:t>
+      </w:r>
+      <w:r>
+        <w:rPr>
+          <w:lang w:val="en-US"/>
+        </w:rPr>
+        <w:t>intention</w:t>
+      </w:r>
+      <w:proofErr w:type="spellEnd"/>
+      <w:r>
+        <w:rPr>
+          <w:lang w:val="en-US"/>
+        </w:rPr>
+        <w:t xml:space="preserve"> for this app </w:t>
+      </w:r>
+      <w:r>
+        <w:rPr>
+          <w:lang w:val="en-US"/>
+        </w:rPr>
+        <w:t>is reset to 0</w:t>
+      </w:r>
+    </w:p>
+    <w:p>
+      <w:pPr>
+        <w:numPr>
+          <w:ilvl w:val="0"/>
+          <w:numId w:val="3"/>
+        </w:numPr>
+      </w:pPr>
+      <w:r>
+        <w:t xml:space="preserve">During </w:t>
+      </w:r>
+      <w:proofErr w:type="spellStart"/>
+      <w:r>
+        <w:t>t_quickTask</w:t>
+      </w:r>
+      <w:proofErr w:type="spellEnd"/>
+      <w:r>
+        <w:t>:</w:t>
+      </w:r>
+    </w:p>
+    <w:p>
+      <w:pPr>
+        <w:numPr>
+          <w:ilvl w:val="1"/>
+          <w:numId w:val="3"/>
+        </w:numPr>
+        <w:rPr>
+          <w:lang w:val="en-US"/>
+        </w:rPr>
+      </w:pPr>
+      <w:r>
+        <w:rPr>
+          <w:lang w:val="en-US"/>
+        </w:rPr>
+        <w:t>User may freely switch apps and return to monitored apps</w:t>
+      </w:r>
+    </w:p>
+    <w:p>
+      <w:pPr>
+        <w:numPr>
+          <w:ilvl w:val="1"/>
+          <w:numId w:val="3"/>
+        </w:numPr>
+      </w:pPr>
+      <w:proofErr w:type="spellStart"/>
+      <w:r>
+        <w:t>No</w:t>
+      </w:r>
+      <w:proofErr w:type="spellEnd"/>
+      <w:r>
+        <w:t xml:space="preserve"> </w:t>
+      </w:r>
+      <w:proofErr w:type="spellStart"/>
+      <w:r>
+        <w:t>intervention</w:t>
+      </w:r>
+      <w:proofErr w:type="spellEnd"/>
+      <w:r>
+        <w:t xml:space="preserve"> </w:t>
+      </w:r>
+      <w:proofErr w:type="spellStart"/>
+      <w:r>
+        <w:t>process</w:t>
+      </w:r>
+      <w:proofErr w:type="spellEnd"/>
+      <w:r>
+        <w:t xml:space="preserve"> </w:t>
+      </w:r>
+      <w:proofErr w:type="spellStart"/>
+      <w:r>
+        <w:t>shall</w:t>
+      </w:r>
+      <w:proofErr w:type="spellEnd"/>
+      <w:r>
+        <w:t xml:space="preserve"> </w:t>
+      </w:r>
+      <w:proofErr w:type="spellStart"/>
+      <w:r>
+        <w:t>start</w:t>
+      </w:r>
+      <w:proofErr w:type="spellEnd"/>
+    </w:p>
+    <w:p>
+      <w:pPr>
+        <w:numPr>
+          <w:ilvl w:val="0"/>
+          <w:numId w:val="3"/>
+        </w:numPr>
+        <w:rPr>
+          <w:lang w:val="en-US"/>
+        </w:rPr>
+      </w:pPr>
+      <w:r>
+        <w:rPr>
+          <w:lang w:val="en-US"/>
+        </w:rPr>
+        <w:t xml:space="preserve">Quick Task does </w:t>
+      </w:r>
       <w:r>
         <w:rPr>
           <w:b/>
           <w:bCs/>
           <w:lang w:val="en-US"/>
         </w:rPr>
-        <w:t xml:space="preserve"> away and back to this app</w:t>
-      </w:r>
-    </w:p>
-    <w:p>
-      <w:pPr>
-        <w:pStyle w:val="Listenabsatz"/>
-        <w:numPr>
-          <w:ilvl w:val="2"/>
-          <w:numId w:val="10"/>
-        </w:numPr>
-        <w:rPr>
-          <w:lang w:val="en-US"/>
-        </w:rPr>
-      </w:pPr>
-      <w:r>
-        <w:rPr>
-          <w:lang w:val="en-US"/>
-        </w:rPr>
-        <w:t xml:space="preserve">When user switches away, clear intervention state if </w:t>
+        <w:t>not</w:t>
+      </w:r>
+      <w:r>
+        <w:rPr>
+          <w:lang w:val="en-US"/>
+        </w:rPr>
+        <w:t xml:space="preserve"> create or extend </w:t>
       </w:r>
       <w:proofErr w:type="spellStart"/>
       <w:r>
         <w:rPr>
           <w:lang w:val="en-US"/>
         </w:rPr>
-        <w:t>its</w:t>
+        <w:t>t_</w:t>
+      </w:r>
+      <w:r>
+        <w:rPr>
+          <w:lang w:val="en-US"/>
+        </w:rPr>
+        <w:t>intention</w:t>
       </w:r>
       <w:proofErr w:type="spellEnd"/>
       <w:r>
         <w:rPr>
           <w:lang w:val="en-US"/>
         </w:rPr>
-        <w:t xml:space="preserve"> in the following </w:t>
-      </w:r>
+        <w:t>.</w:t>
+      </w:r>
+    </w:p>
+    <w:p>
+      <w:pPr>
+        <w:numPr>
+          <w:ilvl w:val="0"/>
+          <w:numId w:val="3"/>
+        </w:numPr>
+      </w:pPr>
       <w:proofErr w:type="spellStart"/>
-      <w:proofErr w:type="gramStart"/>
-      <w:r>
-        <w:rPr>
-          <w:lang w:val="en-US"/>
-        </w:rPr>
-        <w:t>incomplete:Incomplete</w:t>
+      <w:r>
+        <w:t>When</w:t>
       </w:r>
       <w:proofErr w:type="spellEnd"/>
-      <w:proofErr w:type="gramEnd"/>
-      <w:r>
-        <w:rPr>
-          <w:lang w:val="en-US"/>
-        </w:rPr>
-        <w:t> states (clear intervention states). Below are only some examples. Except explicit defined complete/preserved states, all states of the app shall be cleared</w:t>
-      </w:r>
-    </w:p>
-    <w:p>
-      <w:pPr>
-        <w:pStyle w:val="Listenabsatz"/>
-        <w:numPr>
-          <w:ilvl w:val="3"/>
-          <w:numId w:val="10"/>
-        </w:numPr>
-        <w:rPr>
-          <w:lang w:val="en-US"/>
-        </w:rPr>
-      </w:pPr>
-      <w:r>
-        <w:rPr>
-          <w:lang w:val="en-US"/>
-        </w:rPr>
-        <w:t>breathing - User hasn't finished breathing</w:t>
-      </w:r>
-    </w:p>
-    <w:p>
-      <w:pPr>
-        <w:pStyle w:val="Listenabsatz"/>
-        <w:numPr>
-          <w:ilvl w:val="3"/>
-          <w:numId w:val="10"/>
-        </w:numPr>
-        <w:rPr>
-          <w:lang w:val="en-US"/>
-        </w:rPr>
-      </w:pPr>
-      <w:r>
-        <w:rPr>
-          <w:lang w:val="en-US"/>
-        </w:rPr>
-        <w:t>root-cause - User hasn't selected causes</w:t>
-      </w:r>
-    </w:p>
-    <w:p>
-      <w:pPr>
-        <w:pStyle w:val="Listenabsatz"/>
-        <w:numPr>
-          <w:ilvl w:val="3"/>
-          <w:numId w:val="10"/>
-        </w:numPr>
-      </w:pPr>
-      <w:r>
-        <w:t xml:space="preserve">alternatives - User </w:t>
+      <w:r>
+        <w:t xml:space="preserve"> </w:t>
       </w:r>
       <w:proofErr w:type="spellStart"/>
       <w:r>
-        <w:t>hasn't</w:t>
+        <w:t>t_quickTask</w:t>
       </w:r>
       <w:proofErr w:type="spellEnd"/>
       <w:r>
@@ -1549,95 +1849,18 @@
       </w:r>
       <w:proofErr w:type="spellStart"/>
       <w:r>
-        <w:t>chosen</w:t>
+        <w:t>expires</w:t>
       </w:r>
       <w:proofErr w:type="spellEnd"/>
       <w:r>
-        <w:t> alternative</w:t>
-      </w:r>
-    </w:p>
-    <w:p>
-      <w:pPr>
-        <w:pStyle w:val="Listenabsatz"/>
-        <w:numPr>
-          <w:ilvl w:val="3"/>
-          <w:numId w:val="10"/>
-        </w:numPr>
-      </w:pPr>
-      <w:proofErr w:type="spellStart"/>
-      <w:r>
-        <w:t>action</w:t>
-      </w:r>
-      <w:proofErr w:type="spellEnd"/>
-      <w:r>
-        <w:t xml:space="preserve"> - User </w:t>
-      </w:r>
-      <w:proofErr w:type="spellStart"/>
-      <w:r>
-        <w:t>hasn't</w:t>
-      </w:r>
-      <w:proofErr w:type="spellEnd"/>
-      <w:r>
-        <w:t xml:space="preserve"> </w:t>
-      </w:r>
-      <w:proofErr w:type="spellStart"/>
-      <w:r>
-        <w:t>started</w:t>
-      </w:r>
-      <w:proofErr w:type="spellEnd"/>
-      <w:r>
-        <w:t xml:space="preserve"> </w:t>
-      </w:r>
-      <w:proofErr w:type="spellStart"/>
-      <w:r>
-        <w:t>activity</w:t>
-      </w:r>
-      <w:proofErr w:type="spellEnd"/>
-    </w:p>
-    <w:p>
-      <w:pPr>
-        <w:pStyle w:val="Listenabsatz"/>
-        <w:numPr>
-          <w:ilvl w:val="3"/>
-          <w:numId w:val="10"/>
-        </w:numPr>
-      </w:pPr>
-      <w:proofErr w:type="spellStart"/>
-      <w:r>
-        <w:t>reflection</w:t>
-      </w:r>
-      <w:proofErr w:type="spellEnd"/>
-      <w:r>
-        <w:t xml:space="preserve"> - User </w:t>
-      </w:r>
-      <w:proofErr w:type="spellStart"/>
-      <w:r>
-        <w:t>hasn't</w:t>
-      </w:r>
-      <w:proofErr w:type="spellEnd"/>
-      <w:r>
-        <w:t xml:space="preserve"> </w:t>
-      </w:r>
-      <w:proofErr w:type="spellStart"/>
-      <w:r>
-        <w:t>finished</w:t>
-      </w:r>
-      <w:proofErr w:type="spellEnd"/>
-      <w:r>
-        <w:t xml:space="preserve"> </w:t>
-      </w:r>
-      <w:proofErr w:type="spellStart"/>
-      <w:r>
-        <w:t>reflection</w:t>
-      </w:r>
-      <w:proofErr w:type="spellEnd"/>
-    </w:p>
-    <w:p>
-      <w:pPr>
-        <w:pStyle w:val="Listenabsatz"/>
+        <w:t>:</w:t>
+      </w:r>
+    </w:p>
+    <w:p>
+      <w:pPr>
         <w:numPr>
           <w:ilvl w:val="1"/>
-          <w:numId w:val="10"/>
+          <w:numId w:val="3"/>
         </w:numPr>
         <w:rPr>
           <w:b/>
@@ -1651,437 +1874,487 @@
           <w:bCs/>
           <w:lang w:val="en-US"/>
         </w:rPr>
-        <w:t xml:space="preserve">JS and Natie works fo </w:t>
-      </w:r>
-    </w:p>
-    <w:p>
-      <w:pPr>
-        <w:pStyle w:val="Listenabsatz"/>
-        <w:numPr>
-          <w:ilvl w:val="2"/>
-          <w:numId w:val="10"/>
-        </w:numPr>
-        <w:rPr>
-          <w:lang w:val="en-US"/>
-        </w:rPr>
-      </w:pPr>
-      <w:r>
-        <w:rPr>
-          <w:lang w:val="en-US"/>
-        </w:rPr>
-        <w:t xml:space="preserve">Native does </w:t>
-      </w:r>
+        <w:t xml:space="preserve">case 1: </w:t>
+      </w:r>
+      <w:proofErr w:type="spellStart"/>
       <w:r>
         <w:rPr>
           <w:b/>
           <w:bCs/>
           <w:lang w:val="en-US"/>
         </w:rPr>
-        <w:t>not</w:t>
-      </w:r>
-      <w:r>
-        <w:rPr>
-          <w:lang w:val="en-US"/>
-        </w:rPr>
-        <w:t xml:space="preserve"> track UI step (“breathing/root-cause/</w:t>
-      </w:r>
-      <w:proofErr w:type="spellStart"/>
-      <w:r>
-        <w:rPr>
-          <w:lang w:val="en-US"/>
-        </w:rPr>
-        <w:t>etc</w:t>
+        <w:t>t_quickTask</w:t>
       </w:r>
       <w:proofErr w:type="spellEnd"/>
-      <w:r>
-        <w:rPr>
-          <w:lang w:val="en-US"/>
-        </w:rPr>
-        <w:t>”).</w:t>
-      </w:r>
-    </w:p>
-    <w:p>
-      <w:pPr>
-        <w:pStyle w:val="Listenabsatz"/>
-        <w:numPr>
-          <w:ilvl w:val="2"/>
-          <w:numId w:val="10"/>
-        </w:numPr>
-        <w:rPr>
-          <w:lang w:val="en-US"/>
-        </w:rPr>
-      </w:pPr>
-      <w:r>
-        <w:rPr>
-          <w:lang w:val="en-US"/>
-        </w:rPr>
-        <w:t>JS must report a single mechanical bit:</w:t>
-      </w:r>
-    </w:p>
-    <w:p>
-      <w:pPr>
-        <w:pStyle w:val="Listenabsatz"/>
-        <w:numPr>
-          <w:ilvl w:val="3"/>
-          <w:numId w:val="10"/>
-        </w:numPr>
-        <w:rPr>
-          <w:lang w:val="en-US"/>
-        </w:rPr>
-      </w:pPr>
-      <w:r>
-        <w:rPr>
-          <w:lang w:val="en-US"/>
-        </w:rPr>
-        <w:t>INT_SET_</w:t>
-      </w:r>
-      <w:proofErr w:type="gramStart"/>
-      <w:r>
-        <w:rPr>
-          <w:lang w:val="en-US"/>
-        </w:rPr>
-        <w:t>PRESERVED(</w:t>
-      </w:r>
-      <w:proofErr w:type="gramEnd"/>
-      <w:r>
-        <w:rPr>
-          <w:lang w:val="en-US"/>
-        </w:rPr>
-        <w:t xml:space="preserve">app, true) </w:t>
-      </w:r>
       <w:r>
         <w:rPr>
           <w:b/>
           <w:bCs/>
           <w:lang w:val="en-US"/>
         </w:rPr>
-        <w:t xml:space="preserve">only when </w:t>
+        <w:t xml:space="preserve"> expires while the user is still on the app</w:t>
+      </w:r>
+    </w:p>
+    <w:p>
+      <w:pPr>
+        <w:numPr>
+          <w:ilvl w:val="2"/>
+          <w:numId w:val="3"/>
+        </w:numPr>
+        <w:rPr>
+          <w:lang w:val="en-US"/>
+        </w:rPr>
+      </w:pPr>
+      <w:r>
+        <w:rPr>
+          <w:lang w:val="en-US"/>
+        </w:rPr>
+        <w:t xml:space="preserve">if </w:t>
       </w:r>
       <w:proofErr w:type="spellStart"/>
       <w:r>
+        <w:rPr>
+          <w:lang w:val="en-US"/>
+        </w:rPr>
+        <w:t>n_quickTask</w:t>
+      </w:r>
+      <w:proofErr w:type="spellEnd"/>
+      <w:r>
+        <w:rPr>
+          <w:lang w:val="en-US"/>
+        </w:rPr>
+        <w:t xml:space="preserve"> &gt; 0 → Quick Task dialog again</w:t>
+      </w:r>
+    </w:p>
+    <w:p>
+      <w:pPr>
+        <w:numPr>
+          <w:ilvl w:val="3"/>
+          <w:numId w:val="3"/>
+        </w:numPr>
+        <w:rPr>
+          <w:lang w:val="en-US"/>
+        </w:rPr>
+      </w:pPr>
+      <w:proofErr w:type="spellStart"/>
+      <w:r>
+        <w:rPr>
+          <w:lang w:val="en-US"/>
+        </w:rPr>
+        <w:t>QuickTaskExpiredScreen</w:t>
+      </w:r>
+      <w:proofErr w:type="spellEnd"/>
+      <w:r>
+        <w:rPr>
+          <w:lang w:val="en-US"/>
+        </w:rPr>
+        <w:t xml:space="preserve"> appears, User sees:  “Your quick task is finished. What </w:t>
+      </w:r>
+      <w:r>
+        <w:rPr>
+          <w:lang w:val="en-US"/>
+        </w:rPr>
+        <w:t>would</w:t>
+      </w:r>
+      <w:r>
+        <w:rPr>
+          <w:lang w:val="en-US"/>
+        </w:rPr>
+        <w:t xml:space="preserve"> you </w:t>
+      </w:r>
+      <w:r>
+        <w:rPr>
+          <w:lang w:val="en-US"/>
+        </w:rPr>
+        <w:t>like</w:t>
+      </w:r>
+      <w:r>
+        <w:rPr>
+          <w:lang w:val="en-US"/>
+        </w:rPr>
+        <w:t xml:space="preserve"> to do next?</w:t>
+      </w:r>
+    </w:p>
+    <w:p>
+      <w:pPr>
+        <w:numPr>
+          <w:ilvl w:val="3"/>
+          <w:numId w:val="3"/>
+        </w:numPr>
+        <w:rPr>
+          <w:lang w:val="en-US"/>
+        </w:rPr>
+      </w:pPr>
+      <w:r>
+        <w:rPr>
+          <w:lang w:val="en-US"/>
+        </w:rPr>
+        <w:t>Native transitions: ACTIVE → POST_CHOICE</w:t>
+      </w:r>
+    </w:p>
+    <w:p>
+      <w:pPr>
+        <w:numPr>
+          <w:ilvl w:val="3"/>
+          <w:numId w:val="3"/>
+        </w:numPr>
+        <w:rPr>
+          <w:lang w:val="en-US"/>
+        </w:rPr>
+      </w:pPr>
+      <w:r>
+        <w:rPr>
+          <w:lang w:val="en-US"/>
+        </w:rPr>
+        <w:t>Native emits: SHOW_POST_QUICK_TASK_CHOICE</w:t>
+      </w:r>
+    </w:p>
+    <w:p>
+      <w:pPr>
+        <w:numPr>
+          <w:ilvl w:val="3"/>
+          <w:numId w:val="3"/>
+        </w:numPr>
+        <w:rPr>
+          <w:lang w:val="en-US"/>
+        </w:rPr>
+      </w:pPr>
+      <w:r>
+        <w:rPr>
+          <w:lang w:val="en-US"/>
+        </w:rPr>
+        <w:t>User options:</w:t>
+      </w:r>
+    </w:p>
+    <w:p>
+      <w:pPr>
+        <w:numPr>
+          <w:ilvl w:val="4"/>
+          <w:numId w:val="3"/>
+        </w:numPr>
+        <w:rPr>
+          <w:lang w:val="en-US"/>
+        </w:rPr>
+      </w:pPr>
+      <w:r>
+        <w:rPr>
+          <w:lang w:val="en-US"/>
+        </w:rPr>
+        <w:t>Continue</w:t>
+      </w:r>
+    </w:p>
+    <w:p>
+      <w:pPr>
+        <w:numPr>
+          <w:ilvl w:val="4"/>
+          <w:numId w:val="3"/>
+        </w:numPr>
+        <w:rPr>
+          <w:lang w:val="en-US"/>
+        </w:rPr>
+      </w:pPr>
+      <w:r>
+        <w:rPr>
+          <w:lang w:val="en-US"/>
+        </w:rPr>
+        <w:t>Quit: launches to the cellphone home screen.</w:t>
+      </w:r>
+    </w:p>
+    <w:p>
+      <w:pPr>
+        <w:numPr>
+          <w:ilvl w:val="2"/>
+          <w:numId w:val="3"/>
+        </w:numPr>
+        <w:rPr>
+          <w:lang w:val="en-US"/>
+        </w:rPr>
+      </w:pPr>
+      <w:r>
+        <w:rPr>
+          <w:lang w:val="en-US"/>
+        </w:rPr>
+        <w:t xml:space="preserve">if </w:t>
+      </w:r>
+      <w:proofErr w:type="spellStart"/>
+      <w:r>
+        <w:rPr>
+          <w:lang w:val="en-US"/>
+        </w:rPr>
+        <w:t>n_quickTask</w:t>
+      </w:r>
+      <w:proofErr w:type="spellEnd"/>
+      <w:r>
+        <w:rPr>
+          <w:lang w:val="en-US"/>
+        </w:rPr>
+        <w:t xml:space="preserve"> = 0, intervention flow starts.</w:t>
+      </w:r>
+    </w:p>
+    <w:p>
+      <w:pPr>
+        <w:numPr>
+          <w:ilvl w:val="1"/>
+          <w:numId w:val="3"/>
+        </w:numPr>
         <w:rPr>
           <w:b/>
           <w:bCs/>
           <w:lang w:val="en-US"/>
         </w:rPr>
-        <w:t>action_timer</w:t>
-      </w:r>
-      <w:proofErr w:type="spellEnd"/>
+      </w:pPr>
       <w:r>
         <w:rPr>
           <w:b/>
           <w:bCs/>
           <w:lang w:val="en-US"/>
         </w:rPr>
-        <w:t xml:space="preserve"> starts</w:t>
-      </w:r>
-    </w:p>
-    <w:p>
-      <w:pPr>
-        <w:pStyle w:val="Listenabsatz"/>
-        <w:numPr>
-          <w:ilvl w:val="3"/>
-          <w:numId w:val="10"/>
-        </w:numPr>
-        <w:rPr>
-          <w:lang w:val="en-US"/>
-        </w:rPr>
-      </w:pPr>
-      <w:proofErr w:type="gramStart"/>
-      <w:r>
-        <w:rPr>
-          <w:lang w:val="en-US"/>
-        </w:rPr>
-        <w:t>otherwise</w:t>
-      </w:r>
-      <w:proofErr w:type="gramEnd"/>
-      <w:r>
-        <w:rPr>
-          <w:lang w:val="en-US"/>
-        </w:rPr>
-        <w:t xml:space="preserve"> INT_SET_</w:t>
-      </w:r>
-      <w:proofErr w:type="gramStart"/>
-      <w:r>
-        <w:rPr>
-          <w:lang w:val="en-US"/>
-        </w:rPr>
-        <w:t>PRESERVED(</w:t>
-      </w:r>
-      <w:proofErr w:type="gramEnd"/>
-      <w:r>
-        <w:rPr>
-          <w:lang w:val="en-US"/>
-        </w:rPr>
-        <w:t>app, false)</w:t>
-      </w:r>
-    </w:p>
-    <w:p>
-      <w:pPr>
-        <w:pStyle w:val="Listenabsatz"/>
-        <w:numPr>
-          <w:ilvl w:val="2"/>
-          <w:numId w:val="10"/>
-        </w:numPr>
-        <w:rPr>
-          <w:lang w:val="en-US"/>
-        </w:rPr>
-      </w:pPr>
-      <w:r>
-        <w:rPr>
-          <w:lang w:val="en-US"/>
-        </w:rPr>
-        <w:t>On re-entry, Native commands:</w:t>
-      </w:r>
-    </w:p>
-    <w:p>
-      <w:pPr>
-        <w:pStyle w:val="Listenabsatz"/>
-        <w:numPr>
-          <w:ilvl w:val="3"/>
-          <w:numId w:val="10"/>
-        </w:numPr>
-        <w:rPr>
-          <w:lang w:val="en-US"/>
-        </w:rPr>
-      </w:pPr>
-      <w:r>
-        <w:rPr>
-          <w:lang w:val="en-US"/>
-        </w:rPr>
-        <w:t>SHOW_</w:t>
-      </w:r>
-      <w:proofErr w:type="gramStart"/>
-      <w:r>
-        <w:rPr>
-          <w:lang w:val="en-US"/>
-        </w:rPr>
-        <w:t>INTERVENTION(</w:t>
-      </w:r>
-      <w:proofErr w:type="gramEnd"/>
-      <w:r>
-        <w:rPr>
-          <w:lang w:val="en-US"/>
-        </w:rPr>
-        <w:t xml:space="preserve">app, RESUME) only if </w:t>
+        <w:t xml:space="preserve">Case 2: </w:t>
       </w:r>
       <w:proofErr w:type="spellStart"/>
       <w:r>
-        <w:rPr>
-          <w:lang w:val="en-US"/>
-        </w:rPr>
-        <w:t>preservedFlag</w:t>
-      </w:r>
-      <w:proofErr w:type="spellEnd"/>
-      <w:r>
-        <w:rPr>
-          <w:lang w:val="en-US"/>
-        </w:rPr>
-        <w:t xml:space="preserve"> true</w:t>
-      </w:r>
-    </w:p>
-    <w:p>
-      <w:pPr>
-        <w:pStyle w:val="Listenabsatz"/>
-        <w:numPr>
-          <w:ilvl w:val="3"/>
-          <w:numId w:val="10"/>
-        </w:numPr>
-        <w:rPr>
-          <w:lang w:val="en-US"/>
-        </w:rPr>
-      </w:pPr>
-      <w:r>
-        <w:rPr>
-          <w:lang w:val="en-US"/>
-        </w:rPr>
-        <w:t>else SHOW_</w:t>
-      </w:r>
-      <w:proofErr w:type="gramStart"/>
-      <w:r>
-        <w:rPr>
-          <w:lang w:val="en-US"/>
-        </w:rPr>
-        <w:t>INTERVENTION(</w:t>
-      </w:r>
-      <w:proofErr w:type="gramEnd"/>
-      <w:r>
-        <w:rPr>
-          <w:lang w:val="en-US"/>
-        </w:rPr>
-        <w:t>app, RESET)</w:t>
-      </w:r>
-    </w:p>
-    <w:p>
-      <w:pPr>
-        <w:pStyle w:val="Listenabsatz"/>
-        <w:numPr>
-          <w:ilvl w:val="2"/>
-          <w:numId w:val="10"/>
-        </w:numPr>
-      </w:pPr>
-      <w:r>
-        <w:t xml:space="preserve">JS </w:t>
-      </w:r>
-      <w:proofErr w:type="spellStart"/>
-      <w:r>
-        <w:t>must</w:t>
-      </w:r>
-      <w:proofErr w:type="spellEnd"/>
-      <w:r>
-        <w:t>:</w:t>
-      </w:r>
-    </w:p>
-    <w:p>
-      <w:pPr>
-        <w:pStyle w:val="Listenabsatz"/>
-        <w:numPr>
-          <w:ilvl w:val="3"/>
-          <w:numId w:val="10"/>
-        </w:numPr>
-        <w:rPr>
-          <w:lang w:val="en-US"/>
-        </w:rPr>
-      </w:pPr>
-      <w:r>
-        <w:rPr>
-          <w:lang w:val="en-US"/>
-        </w:rPr>
-        <w:t>RESET → clear snapshot and restart breathing (conscious timer countdown)</w:t>
-      </w:r>
-    </w:p>
-    <w:p>
-      <w:pPr>
-        <w:pStyle w:val="Listenabsatz"/>
-        <w:numPr>
-          <w:ilvl w:val="3"/>
-          <w:numId w:val="10"/>
-        </w:numPr>
-        <w:rPr>
-          <w:lang w:val="en-US"/>
-        </w:rPr>
-      </w:pPr>
-      <w:r>
-        <w:rPr>
-          <w:lang w:val="en-US"/>
-        </w:rPr>
-        <w:t xml:space="preserve">RESUME → load snapshot and show </w:t>
-      </w:r>
-      <w:proofErr w:type="spellStart"/>
-      <w:r>
-        <w:rPr>
-          <w:lang w:val="en-US"/>
-        </w:rPr>
-        <w:t>action_timer</w:t>
-      </w:r>
-      <w:proofErr w:type="spellEnd"/>
-      <w:r>
-        <w:rPr>
-          <w:lang w:val="en-US"/>
-        </w:rPr>
-        <w:t xml:space="preserve"> screen</w:t>
-      </w:r>
-    </w:p>
-    <w:p>
-      <w:pPr>
         <w:rPr>
           <w:b/>
           <w:bCs/>
           <w:lang w:val="en-US"/>
         </w:rPr>
-      </w:pPr>
-    </w:p>
-    <w:p>
-      <w:pPr>
-        <w:ind w:left="1440"/>
-        <w:rPr>
-          <w:strike/>
-          <w:lang w:val="en-US"/>
-        </w:rPr>
-      </w:pPr>
-    </w:p>
-    <w:p>
-      <w:pPr>
-        <w:pStyle w:val="berschrift2"/>
-        <w:rPr>
-          <w:lang w:val="en-US"/>
-        </w:rPr>
-      </w:pPr>
-      <w:r>
-        <w:rPr>
-          <w:lang w:val="en-US"/>
-        </w:rPr>
-        <w:t>Quick task:</w:t>
-      </w:r>
-    </w:p>
-    <w:p>
-      <w:proofErr w:type="spellStart"/>
+        <w:t>t_quickTask</w:t>
+      </w:r>
+      <w:proofErr w:type="spellEnd"/>
       <w:r>
         <w:rPr>
           <w:b/>
           <w:bCs/>
-        </w:rPr>
-        <w:t>Definitions</w:t>
+          <w:lang w:val="en-US"/>
+        </w:rPr>
+        <w:t xml:space="preserve"> expires while the user is NOT on the app</w:t>
+      </w:r>
+    </w:p>
+    <w:p>
+      <w:pPr>
+        <w:numPr>
+          <w:ilvl w:val="2"/>
+          <w:numId w:val="3"/>
+        </w:numPr>
+        <w:rPr>
+          <w:lang w:val="en-US"/>
+        </w:rPr>
+      </w:pPr>
+      <w:r>
+        <w:rPr>
+          <w:lang w:val="en-US"/>
+        </w:rPr>
+        <w:t>Native transitions:</w:t>
+      </w:r>
+      <w:r>
+        <w:rPr>
+          <w:rFonts w:hint="eastAsia"/>
+        </w:rPr>
+        <w:t xml:space="preserve"> </w:t>
+      </w:r>
+      <w:r>
+        <w:rPr>
+          <w:lang w:val="en-US"/>
+        </w:rPr>
+        <w:t>ACTIVE → IDLE</w:t>
+      </w:r>
+    </w:p>
+    <w:p>
+      <w:pPr>
+        <w:numPr>
+          <w:ilvl w:val="2"/>
+          <w:numId w:val="3"/>
+        </w:numPr>
+        <w:rPr>
+          <w:lang w:val="en-US"/>
+        </w:rPr>
+      </w:pPr>
+      <w:r>
+        <w:rPr>
+          <w:lang w:val="en-US"/>
+        </w:rPr>
+        <w:t>Native:</w:t>
+      </w:r>
+    </w:p>
+    <w:p>
+      <w:pPr>
+        <w:numPr>
+          <w:ilvl w:val="3"/>
+          <w:numId w:val="3"/>
+        </w:numPr>
+        <w:rPr>
+          <w:lang w:val="en-US"/>
+        </w:rPr>
+      </w:pPr>
+      <w:r>
+        <w:rPr>
+          <w:lang w:val="en-US"/>
+        </w:rPr>
+        <w:t>clears Quick Task state</w:t>
+      </w:r>
+    </w:p>
+    <w:p>
+      <w:pPr>
+        <w:numPr>
+          <w:ilvl w:val="3"/>
+          <w:numId w:val="3"/>
+        </w:numPr>
+        <w:rPr>
+          <w:lang w:val="en-US"/>
+        </w:rPr>
+      </w:pPr>
+      <w:r>
+        <w:rPr>
+          <w:lang w:val="en-US"/>
+        </w:rPr>
+        <w:t>No intervention triggered immediately</w:t>
+      </w:r>
+    </w:p>
+    <w:p>
+      <w:pPr>
+        <w:numPr>
+          <w:ilvl w:val="2"/>
+          <w:numId w:val="3"/>
+        </w:numPr>
+        <w:rPr>
+          <w:lang w:val="en-US"/>
+        </w:rPr>
+      </w:pPr>
+      <w:r>
+        <w:rPr>
+          <w:lang w:val="en-US"/>
+        </w:rPr>
+        <w:t>What happens later</w:t>
+      </w:r>
+    </w:p>
+    <w:p>
+      <w:pPr>
+        <w:numPr>
+          <w:ilvl w:val="3"/>
+          <w:numId w:val="3"/>
+        </w:numPr>
+        <w:rPr>
+          <w:lang w:val="en-US"/>
+        </w:rPr>
+      </w:pPr>
+      <w:r>
+        <w:rPr>
+          <w:lang w:val="en-US"/>
+        </w:rPr>
+        <w:t>When user later opens the app:</w:t>
+      </w:r>
+    </w:p>
+    <w:p>
+      <w:pPr>
+        <w:numPr>
+          <w:ilvl w:val="4"/>
+          <w:numId w:val="3"/>
+        </w:numPr>
+        <w:rPr>
+          <w:lang w:val="en-US"/>
+        </w:rPr>
+      </w:pPr>
+      <w:r>
+        <w:rPr>
+          <w:lang w:val="en-US"/>
+        </w:rPr>
+        <w:t>Normal entry logic applies (Phase 4.1):</w:t>
+      </w:r>
+    </w:p>
+    <w:p>
+      <w:pPr>
+        <w:numPr>
+          <w:ilvl w:val="5"/>
+          <w:numId w:val="3"/>
+        </w:numPr>
+        <w:rPr>
+          <w:lang w:val="en-US"/>
+        </w:rPr>
+      </w:pPr>
+      <w:r>
+        <w:rPr>
+          <w:rFonts w:hint="eastAsia"/>
+          <w:lang w:val="en-US"/>
+        </w:rPr>
+        <w:t xml:space="preserve">If </w:t>
+      </w:r>
+      <w:proofErr w:type="spellStart"/>
+      <w:r>
+        <w:rPr>
+          <w:rFonts w:hint="eastAsia"/>
+          <w:lang w:val="en-US"/>
+        </w:rPr>
+        <w:t>n_quickTask</w:t>
       </w:r>
       <w:proofErr w:type="spellEnd"/>
-    </w:p>
-    <w:p>
-      <w:pPr>
-        <w:numPr>
-          <w:ilvl w:val="0"/>
-          <w:numId w:val="2"/>
-        </w:numPr>
-        <w:rPr>
-          <w:lang w:val="en-US"/>
-        </w:rPr>
-      </w:pPr>
+      <w:r>
+        <w:rPr>
+          <w:rFonts w:hint="eastAsia"/>
+          <w:lang w:val="en-US"/>
+        </w:rPr>
+        <w:t xml:space="preserve"> &gt; 0 </w:t>
+      </w:r>
+      <w:r>
+        <w:rPr>
+          <w:rFonts w:hint="eastAsia"/>
+          <w:lang w:val="en-US"/>
+        </w:rPr>
+        <w:t>→</w:t>
+      </w:r>
+      <w:r>
+        <w:rPr>
+          <w:rFonts w:hint="eastAsia"/>
+          <w:lang w:val="en-US"/>
+        </w:rPr>
+        <w:t xml:space="preserve"> Quick Task dialog</w:t>
+      </w:r>
+    </w:p>
+    <w:p>
+      <w:pPr>
+        <w:numPr>
+          <w:ilvl w:val="5"/>
+          <w:numId w:val="3"/>
+        </w:numPr>
+        <w:rPr>
+          <w:lang w:val="en-US"/>
+        </w:rPr>
+      </w:pPr>
+      <w:r>
+        <w:rPr>
+          <w:rFonts w:hint="eastAsia"/>
+          <w:lang w:val="en-US"/>
+        </w:rPr>
+        <w:t xml:space="preserve">If </w:t>
+      </w:r>
       <w:proofErr w:type="spellStart"/>
       <w:r>
         <w:rPr>
-          <w:lang w:val="en-US"/>
-        </w:rPr>
-        <w:t>t_quickTask</w:t>
+          <w:rFonts w:hint="eastAsia"/>
+          <w:lang w:val="en-US"/>
+        </w:rPr>
+        <w:t>n_quickTask</w:t>
       </w:r>
       <w:proofErr w:type="spellEnd"/>
       <w:r>
         <w:rPr>
-          <w:lang w:val="en-US"/>
-        </w:rPr>
-        <w:t>: duration of the emergency allowance</w:t>
-      </w:r>
-    </w:p>
-    <w:p>
-      <w:pPr>
-        <w:numPr>
-          <w:ilvl w:val="0"/>
-          <w:numId w:val="2"/>
-        </w:numPr>
-        <w:rPr>
-          <w:lang w:val="en-US"/>
-        </w:rPr>
-      </w:pPr>
-      <w:proofErr w:type="spellStart"/>
-      <w:r>
-        <w:rPr>
-          <w:lang w:val="en-US"/>
-        </w:rPr>
-        <w:t>n_quickTask</w:t>
-      </w:r>
-      <w:proofErr w:type="spellEnd"/>
-      <w:r>
-        <w:rPr>
-          <w:lang w:val="en-US"/>
-        </w:rPr>
-        <w:t>: number of Quick Tasks allowed within the rolling window (e.g. 15 minutes)</w:t>
-      </w:r>
-    </w:p>
-    <w:p>
-      <w:r>
-        <w:rPr>
-          <w:b/>
-          <w:bCs/>
-        </w:rPr>
-        <w:t>Rules</w:t>
+          <w:rFonts w:hint="eastAsia"/>
+          <w:lang w:val="en-US"/>
+        </w:rPr>
+        <w:t xml:space="preserve"> == 0 </w:t>
+      </w:r>
+      <w:r>
+        <w:rPr>
+          <w:rFonts w:hint="eastAsia"/>
+          <w:lang w:val="en-US"/>
+        </w:rPr>
+        <w:t>→</w:t>
+      </w:r>
+      <w:r>
+        <w:rPr>
+          <w:rFonts w:hint="eastAsia"/>
+          <w:lang w:val="en-US"/>
+        </w:rPr>
+        <w:t xml:space="preserve"> Intervention</w:t>
       </w:r>
     </w:p>
     <w:p>
@@ -2098,7 +2371,7 @@
         <w:rPr>
           <w:lang w:val="en-US"/>
         </w:rPr>
-        <w:t>Quick Task temporarily suppresses all intervention triggers.</w:t>
+        <w:t>No timer state from before the Quick Task is resumed or reused.</w:t>
       </w:r>
     </w:p>
     <w:p>
@@ -2111,755 +2384,6 @@
           <w:lang w:val="en-US"/>
         </w:rPr>
       </w:pPr>
-      <w:r>
-        <w:rPr>
-          <w:lang w:val="en-US"/>
-        </w:rPr>
-        <w:t xml:space="preserve">When quick task started, </w:t>
-      </w:r>
-      <w:proofErr w:type="spellStart"/>
-      <w:r>
-        <w:rPr>
-          <w:lang w:val="en-US"/>
-        </w:rPr>
-        <w:t>t_</w:t>
-      </w:r>
-      <w:r>
-        <w:rPr>
-          <w:lang w:val="en-US"/>
-        </w:rPr>
-        <w:t>intention</w:t>
-      </w:r>
-      <w:proofErr w:type="spellEnd"/>
-      <w:r>
-        <w:rPr>
-          <w:lang w:val="en-US"/>
-        </w:rPr>
-        <w:t xml:space="preserve"> for this app </w:t>
-      </w:r>
-      <w:r>
-        <w:rPr>
-          <w:lang w:val="en-US"/>
-        </w:rPr>
-        <w:t>is reset to 0</w:t>
-      </w:r>
-    </w:p>
-    <w:p>
-      <w:pPr>
-        <w:numPr>
-          <w:ilvl w:val="0"/>
-          <w:numId w:val="3"/>
-        </w:numPr>
-      </w:pPr>
-      <w:r>
-        <w:t xml:space="preserve">During </w:t>
-      </w:r>
-      <w:proofErr w:type="spellStart"/>
-      <w:r>
-        <w:t>t_quickTask</w:t>
-      </w:r>
-      <w:proofErr w:type="spellEnd"/>
-      <w:r>
-        <w:t>:</w:t>
-      </w:r>
-    </w:p>
-    <w:p>
-      <w:pPr>
-        <w:numPr>
-          <w:ilvl w:val="1"/>
-          <w:numId w:val="3"/>
-        </w:numPr>
-        <w:rPr>
-          <w:lang w:val="en-US"/>
-        </w:rPr>
-      </w:pPr>
-      <w:proofErr w:type="gramStart"/>
-      <w:r>
-        <w:rPr>
-          <w:lang w:val="en-US"/>
-        </w:rPr>
-        <w:t>User</w:t>
-      </w:r>
-      <w:proofErr w:type="gramEnd"/>
-      <w:r>
-        <w:rPr>
-          <w:lang w:val="en-US"/>
-        </w:rPr>
-        <w:t xml:space="preserve"> may freely switch apps and return to monitored apps</w:t>
-      </w:r>
-    </w:p>
-    <w:p>
-      <w:pPr>
-        <w:numPr>
-          <w:ilvl w:val="1"/>
-          <w:numId w:val="3"/>
-        </w:numPr>
-      </w:pPr>
-      <w:proofErr w:type="spellStart"/>
-      <w:r>
-        <w:t>No</w:t>
-      </w:r>
-      <w:proofErr w:type="spellEnd"/>
-      <w:r>
-        <w:t xml:space="preserve"> </w:t>
-      </w:r>
-      <w:proofErr w:type="spellStart"/>
-      <w:r>
-        <w:t>intervention</w:t>
-      </w:r>
-      <w:proofErr w:type="spellEnd"/>
-      <w:r>
-        <w:t xml:space="preserve"> </w:t>
-      </w:r>
-      <w:proofErr w:type="spellStart"/>
-      <w:r>
-        <w:t>process</w:t>
-      </w:r>
-      <w:proofErr w:type="spellEnd"/>
-      <w:r>
-        <w:t xml:space="preserve"> </w:t>
-      </w:r>
-      <w:proofErr w:type="spellStart"/>
-      <w:r>
-        <w:t>shall</w:t>
-      </w:r>
-      <w:proofErr w:type="spellEnd"/>
-      <w:r>
-        <w:t xml:space="preserve"> </w:t>
-      </w:r>
-      <w:proofErr w:type="spellStart"/>
-      <w:r>
-        <w:t>start</w:t>
-      </w:r>
-      <w:proofErr w:type="spellEnd"/>
-    </w:p>
-    <w:p>
-      <w:pPr>
-        <w:numPr>
-          <w:ilvl w:val="0"/>
-          <w:numId w:val="3"/>
-        </w:numPr>
-        <w:rPr>
-          <w:lang w:val="en-US"/>
-        </w:rPr>
-      </w:pPr>
-      <w:r>
-        <w:rPr>
-          <w:lang w:val="en-US"/>
-        </w:rPr>
-        <w:t xml:space="preserve">Quick Task does </w:t>
-      </w:r>
-      <w:r>
-        <w:rPr>
-          <w:b/>
-          <w:bCs/>
-          <w:lang w:val="en-US"/>
-        </w:rPr>
-        <w:t>not</w:t>
-      </w:r>
-      <w:r>
-        <w:rPr>
-          <w:lang w:val="en-US"/>
-        </w:rPr>
-        <w:t xml:space="preserve"> create or extend </w:t>
-      </w:r>
-      <w:proofErr w:type="spellStart"/>
-      <w:r>
-        <w:rPr>
-          <w:lang w:val="en-US"/>
-        </w:rPr>
-        <w:t>t_</w:t>
-      </w:r>
-      <w:r>
-        <w:rPr>
-          <w:lang w:val="en-US"/>
-        </w:rPr>
-        <w:t>intention</w:t>
-      </w:r>
-      <w:proofErr w:type="spellEnd"/>
-      <w:r>
-        <w:rPr>
-          <w:lang w:val="en-US"/>
-        </w:rPr>
-        <w:t>.</w:t>
-      </w:r>
-    </w:p>
-    <w:p>
-      <w:pPr>
-        <w:numPr>
-          <w:ilvl w:val="0"/>
-          <w:numId w:val="3"/>
-        </w:numPr>
-      </w:pPr>
-      <w:proofErr w:type="spellStart"/>
-      <w:r>
-        <w:t>When</w:t>
-      </w:r>
-      <w:proofErr w:type="spellEnd"/>
-      <w:r>
-        <w:t xml:space="preserve"> </w:t>
-      </w:r>
-      <w:proofErr w:type="spellStart"/>
-      <w:r>
-        <w:t>t_quickTask</w:t>
-      </w:r>
-      <w:proofErr w:type="spellEnd"/>
-      <w:r>
-        <w:t xml:space="preserve"> </w:t>
-      </w:r>
-      <w:proofErr w:type="spellStart"/>
-      <w:r>
-        <w:t>expires</w:t>
-      </w:r>
-      <w:proofErr w:type="spellEnd"/>
-      <w:r>
-        <w:t>:</w:t>
-      </w:r>
-    </w:p>
-    <w:p>
-      <w:pPr>
-        <w:numPr>
-          <w:ilvl w:val="1"/>
-          <w:numId w:val="3"/>
-        </w:numPr>
-        <w:rPr>
-          <w:b/>
-          <w:bCs/>
-          <w:lang w:val="en-US"/>
-        </w:rPr>
-      </w:pPr>
-      <w:r>
-        <w:rPr>
-          <w:b/>
-          <w:bCs/>
-          <w:lang w:val="en-US"/>
-        </w:rPr>
-        <w:t xml:space="preserve">case 1: </w:t>
-      </w:r>
-      <w:proofErr w:type="spellStart"/>
-      <w:r>
-        <w:rPr>
-          <w:b/>
-          <w:bCs/>
-          <w:lang w:val="en-US"/>
-        </w:rPr>
-        <w:t>t_quickTask</w:t>
-      </w:r>
-      <w:proofErr w:type="spellEnd"/>
-      <w:r>
-        <w:rPr>
-          <w:b/>
-          <w:bCs/>
-          <w:lang w:val="en-US"/>
-        </w:rPr>
-        <w:t xml:space="preserve"> expires while the user is still on the app</w:t>
-      </w:r>
-    </w:p>
-    <w:p>
-      <w:pPr>
-        <w:numPr>
-          <w:ilvl w:val="2"/>
-          <w:numId w:val="3"/>
-        </w:numPr>
-        <w:rPr>
-          <w:lang w:val="en-US"/>
-        </w:rPr>
-      </w:pPr>
-      <w:r>
-        <w:rPr>
-          <w:lang w:val="en-US"/>
-        </w:rPr>
-        <w:t xml:space="preserve">if </w:t>
-      </w:r>
-      <w:proofErr w:type="spellStart"/>
-      <w:r>
-        <w:rPr>
-          <w:lang w:val="en-US"/>
-        </w:rPr>
-        <w:t>n_quickTask</w:t>
-      </w:r>
-      <w:proofErr w:type="spellEnd"/>
-      <w:r>
-        <w:rPr>
-          <w:lang w:val="en-US"/>
-        </w:rPr>
-        <w:t xml:space="preserve"> &gt; 0 → Quick Task dialog again</w:t>
-      </w:r>
-    </w:p>
-    <w:p>
-      <w:pPr>
-        <w:numPr>
-          <w:ilvl w:val="3"/>
-          <w:numId w:val="3"/>
-        </w:numPr>
-        <w:rPr>
-          <w:lang w:val="en-US"/>
-        </w:rPr>
-      </w:pPr>
-      <w:proofErr w:type="spellStart"/>
-      <w:r>
-        <w:rPr>
-          <w:lang w:val="en-US"/>
-        </w:rPr>
-        <w:t>QuickTaskExpiredScreen</w:t>
-      </w:r>
-      <w:proofErr w:type="spellEnd"/>
-      <w:r>
-        <w:rPr>
-          <w:lang w:val="en-US"/>
-        </w:rPr>
-        <w:t xml:space="preserve"> appears, User sees</w:t>
-      </w:r>
-      <w:proofErr w:type="gramStart"/>
-      <w:r>
-        <w:rPr>
-          <w:lang w:val="en-US"/>
-        </w:rPr>
-        <w:t>:  “</w:t>
-      </w:r>
-      <w:proofErr w:type="gramEnd"/>
-      <w:r>
-        <w:rPr>
-          <w:lang w:val="en-US"/>
-        </w:rPr>
-        <w:t xml:space="preserve">Your quick task is finished. What </w:t>
-      </w:r>
-      <w:r>
-        <w:rPr>
-          <w:lang w:val="en-US"/>
-        </w:rPr>
-        <w:t>would</w:t>
-      </w:r>
-      <w:r>
-        <w:rPr>
-          <w:lang w:val="en-US"/>
-        </w:rPr>
-        <w:t xml:space="preserve"> you </w:t>
-      </w:r>
-      <w:r>
-        <w:rPr>
-          <w:lang w:val="en-US"/>
-        </w:rPr>
-        <w:t>like</w:t>
-      </w:r>
-      <w:r>
-        <w:rPr>
-          <w:lang w:val="en-US"/>
-        </w:rPr>
-        <w:t xml:space="preserve"> to do next?</w:t>
-      </w:r>
-    </w:p>
-    <w:p>
-      <w:pPr>
-        <w:numPr>
-          <w:ilvl w:val="3"/>
-          <w:numId w:val="3"/>
-        </w:numPr>
-        <w:rPr>
-          <w:lang w:val="en-US"/>
-        </w:rPr>
-      </w:pPr>
-      <w:r>
-        <w:rPr>
-          <w:lang w:val="en-US"/>
-        </w:rPr>
-        <w:t>Native transitions: ACTIVE → POST_CHOICE</w:t>
-      </w:r>
-    </w:p>
-    <w:p>
-      <w:pPr>
-        <w:numPr>
-          <w:ilvl w:val="3"/>
-          <w:numId w:val="3"/>
-        </w:numPr>
-        <w:rPr>
-          <w:lang w:val="en-US"/>
-        </w:rPr>
-      </w:pPr>
-      <w:r>
-        <w:rPr>
-          <w:lang w:val="en-US"/>
-        </w:rPr>
-        <w:t>Native emits: SHOW_POST_QUICK_TASK_CHOICE</w:t>
-      </w:r>
-    </w:p>
-    <w:p>
-      <w:pPr>
-        <w:numPr>
-          <w:ilvl w:val="3"/>
-          <w:numId w:val="3"/>
-        </w:numPr>
-        <w:rPr>
-          <w:lang w:val="en-US"/>
-        </w:rPr>
-      </w:pPr>
-      <w:r>
-        <w:rPr>
-          <w:lang w:val="en-US"/>
-        </w:rPr>
-        <w:t>User options:</w:t>
-      </w:r>
-    </w:p>
-    <w:p>
-      <w:pPr>
-        <w:numPr>
-          <w:ilvl w:val="4"/>
-          <w:numId w:val="3"/>
-        </w:numPr>
-        <w:rPr>
-          <w:lang w:val="en-US"/>
-        </w:rPr>
-      </w:pPr>
-      <w:proofErr w:type="gramStart"/>
-      <w:r>
-        <w:rPr>
-          <w:lang w:val="en-US"/>
-        </w:rPr>
-        <w:t>Continue</w:t>
-      </w:r>
-      <w:proofErr w:type="gramEnd"/>
-    </w:p>
-    <w:p>
-      <w:pPr>
-        <w:numPr>
-          <w:ilvl w:val="4"/>
-          <w:numId w:val="3"/>
-        </w:numPr>
-        <w:rPr>
-          <w:lang w:val="en-US"/>
-        </w:rPr>
-      </w:pPr>
-      <w:r>
-        <w:rPr>
-          <w:lang w:val="en-US"/>
-        </w:rPr>
-        <w:t>Quit: launches to the cellphone home screen.</w:t>
-      </w:r>
-    </w:p>
-    <w:p>
-      <w:pPr>
-        <w:numPr>
-          <w:ilvl w:val="2"/>
-          <w:numId w:val="3"/>
-        </w:numPr>
-        <w:rPr>
-          <w:lang w:val="en-US"/>
-        </w:rPr>
-      </w:pPr>
-      <w:r>
-        <w:rPr>
-          <w:lang w:val="en-US"/>
-        </w:rPr>
-        <w:t xml:space="preserve">if </w:t>
-      </w:r>
-      <w:proofErr w:type="spellStart"/>
-      <w:r>
-        <w:rPr>
-          <w:lang w:val="en-US"/>
-        </w:rPr>
-        <w:t>n_quickTask</w:t>
-      </w:r>
-      <w:proofErr w:type="spellEnd"/>
-      <w:r>
-        <w:rPr>
-          <w:lang w:val="en-US"/>
-        </w:rPr>
-        <w:t xml:space="preserve"> = 0, intervention flow starts.</w:t>
-      </w:r>
-    </w:p>
-    <w:p>
-      <w:pPr>
-        <w:numPr>
-          <w:ilvl w:val="1"/>
-          <w:numId w:val="3"/>
-        </w:numPr>
-        <w:rPr>
-          <w:b/>
-          <w:bCs/>
-          <w:lang w:val="en-US"/>
-        </w:rPr>
-      </w:pPr>
-      <w:r>
-        <w:rPr>
-          <w:b/>
-          <w:bCs/>
-          <w:lang w:val="en-US"/>
-        </w:rPr>
-        <w:t xml:space="preserve">Case 2: </w:t>
-      </w:r>
-      <w:proofErr w:type="spellStart"/>
-      <w:r>
-        <w:rPr>
-          <w:b/>
-          <w:bCs/>
-          <w:lang w:val="en-US"/>
-        </w:rPr>
-        <w:t>t_quickTask</w:t>
-      </w:r>
-      <w:proofErr w:type="spellEnd"/>
-      <w:r>
-        <w:rPr>
-          <w:b/>
-          <w:bCs/>
-          <w:lang w:val="en-US"/>
-        </w:rPr>
-        <w:t xml:space="preserve"> expires while the user is NOT on the app</w:t>
-      </w:r>
-    </w:p>
-    <w:p>
-      <w:pPr>
-        <w:numPr>
-          <w:ilvl w:val="2"/>
-          <w:numId w:val="3"/>
-        </w:numPr>
-        <w:rPr>
-          <w:lang w:val="en-US"/>
-        </w:rPr>
-      </w:pPr>
-      <w:r>
-        <w:rPr>
-          <w:lang w:val="en-US"/>
-        </w:rPr>
-        <w:t>Native transitions:</w:t>
-      </w:r>
-      <w:r>
-        <w:rPr>
-          <w:rFonts w:hint="eastAsia"/>
-        </w:rPr>
-        <w:t xml:space="preserve"> </w:t>
-      </w:r>
-      <w:r>
-        <w:rPr>
-          <w:lang w:val="en-US"/>
-        </w:rPr>
-        <w:t>ACTIVE → IDLE</w:t>
-      </w:r>
-    </w:p>
-    <w:p>
-      <w:pPr>
-        <w:numPr>
-          <w:ilvl w:val="2"/>
-          <w:numId w:val="3"/>
-        </w:numPr>
-        <w:rPr>
-          <w:lang w:val="en-US"/>
-        </w:rPr>
-      </w:pPr>
-      <w:r>
-        <w:rPr>
-          <w:lang w:val="en-US"/>
-        </w:rPr>
-        <w:t>Native:</w:t>
-      </w:r>
-    </w:p>
-    <w:p>
-      <w:pPr>
-        <w:numPr>
-          <w:ilvl w:val="3"/>
-          <w:numId w:val="3"/>
-        </w:numPr>
-        <w:rPr>
-          <w:lang w:val="en-US"/>
-        </w:rPr>
-      </w:pPr>
-      <w:r>
-        <w:rPr>
-          <w:lang w:val="en-US"/>
-        </w:rPr>
-        <w:t>clears Quick Task state</w:t>
-      </w:r>
-    </w:p>
-    <w:p>
-      <w:pPr>
-        <w:numPr>
-          <w:ilvl w:val="3"/>
-          <w:numId w:val="3"/>
-        </w:numPr>
-        <w:rPr>
-          <w:lang w:val="en-US"/>
-        </w:rPr>
-      </w:pPr>
-      <w:r>
-        <w:rPr>
-          <w:lang w:val="en-US"/>
-        </w:rPr>
-        <w:t>No intervention triggered immediately</w:t>
-      </w:r>
-    </w:p>
-    <w:p>
-      <w:pPr>
-        <w:numPr>
-          <w:ilvl w:val="2"/>
-          <w:numId w:val="3"/>
-        </w:numPr>
-        <w:rPr>
-          <w:lang w:val="en-US"/>
-        </w:rPr>
-      </w:pPr>
-      <w:r>
-        <w:rPr>
-          <w:lang w:val="en-US"/>
-        </w:rPr>
-        <w:t>What happens later</w:t>
-      </w:r>
-    </w:p>
-    <w:p>
-      <w:pPr>
-        <w:numPr>
-          <w:ilvl w:val="3"/>
-          <w:numId w:val="3"/>
-        </w:numPr>
-        <w:rPr>
-          <w:lang w:val="en-US"/>
-        </w:rPr>
-      </w:pPr>
-      <w:r>
-        <w:rPr>
-          <w:lang w:val="en-US"/>
-        </w:rPr>
-        <w:t>When user later opens the app:</w:t>
-      </w:r>
-    </w:p>
-    <w:p>
-      <w:pPr>
-        <w:numPr>
-          <w:ilvl w:val="4"/>
-          <w:numId w:val="3"/>
-        </w:numPr>
-        <w:rPr>
-          <w:lang w:val="en-US"/>
-        </w:rPr>
-      </w:pPr>
-      <w:r>
-        <w:rPr>
-          <w:lang w:val="en-US"/>
-        </w:rPr>
-        <w:t>Normal entry logic applies (Phase 4.1):</w:t>
-      </w:r>
-    </w:p>
-    <w:p>
-      <w:pPr>
-        <w:numPr>
-          <w:ilvl w:val="5"/>
-          <w:numId w:val="3"/>
-        </w:numPr>
-        <w:rPr>
-          <w:lang w:val="en-US"/>
-        </w:rPr>
-      </w:pPr>
-      <w:r>
-        <w:rPr>
-          <w:rFonts w:hint="eastAsia"/>
-          <w:lang w:val="en-US"/>
-        </w:rPr>
-        <w:t xml:space="preserve">If </w:t>
-      </w:r>
-      <w:proofErr w:type="spellStart"/>
-      <w:r>
-        <w:rPr>
-          <w:rFonts w:hint="eastAsia"/>
-          <w:lang w:val="en-US"/>
-        </w:rPr>
-        <w:t>n_quickTask</w:t>
-      </w:r>
-      <w:proofErr w:type="spellEnd"/>
-      <w:r>
-        <w:rPr>
-          <w:rFonts w:hint="eastAsia"/>
-          <w:lang w:val="en-US"/>
-        </w:rPr>
-        <w:t xml:space="preserve"> &gt; 0 </w:t>
-      </w:r>
-      <w:r>
-        <w:rPr>
-          <w:rFonts w:hint="eastAsia"/>
-          <w:lang w:val="en-US"/>
-        </w:rPr>
-        <w:t>→</w:t>
-      </w:r>
-      <w:r>
-        <w:rPr>
-          <w:rFonts w:hint="eastAsia"/>
-          <w:lang w:val="en-US"/>
-        </w:rPr>
-        <w:t xml:space="preserve"> Quick Task dialog</w:t>
-      </w:r>
-    </w:p>
-    <w:p>
-      <w:pPr>
-        <w:numPr>
-          <w:ilvl w:val="5"/>
-          <w:numId w:val="3"/>
-        </w:numPr>
-        <w:rPr>
-          <w:lang w:val="en-US"/>
-        </w:rPr>
-      </w:pPr>
-      <w:r>
-        <w:rPr>
-          <w:rFonts w:hint="eastAsia"/>
-          <w:lang w:val="en-US"/>
-        </w:rPr>
-        <w:t xml:space="preserve">If </w:t>
-      </w:r>
-      <w:proofErr w:type="spellStart"/>
-      <w:r>
-        <w:rPr>
-          <w:rFonts w:hint="eastAsia"/>
-          <w:lang w:val="en-US"/>
-        </w:rPr>
-        <w:t>n_quickTask</w:t>
-      </w:r>
-      <w:proofErr w:type="spellEnd"/>
-      <w:r>
-        <w:rPr>
-          <w:rFonts w:hint="eastAsia"/>
-          <w:lang w:val="en-US"/>
-        </w:rPr>
-        <w:t xml:space="preserve"> == 0 </w:t>
-      </w:r>
-      <w:r>
-        <w:rPr>
-          <w:rFonts w:hint="eastAsia"/>
-          <w:lang w:val="en-US"/>
-        </w:rPr>
-        <w:t>→</w:t>
-      </w:r>
-      <w:r>
-        <w:rPr>
-          <w:rFonts w:hint="eastAsia"/>
-          <w:lang w:val="en-US"/>
-        </w:rPr>
-        <w:t xml:space="preserve"> Intervention</w:t>
-      </w:r>
-    </w:p>
-    <w:p>
-      <w:pPr>
-        <w:numPr>
-          <w:ilvl w:val="0"/>
-          <w:numId w:val="3"/>
-        </w:numPr>
-        <w:rPr>
-          <w:lang w:val="en-US"/>
-        </w:rPr>
-      </w:pPr>
-      <w:r>
-        <w:rPr>
-          <w:lang w:val="en-US"/>
-        </w:rPr>
-        <w:t>No timer state from before the Quick Task is resumed or reused.</w:t>
-      </w:r>
-    </w:p>
-    <w:p>
-      <w:pPr>
-        <w:numPr>
-          <w:ilvl w:val="0"/>
-          <w:numId w:val="3"/>
-        </w:numPr>
-        <w:rPr>
-          <w:lang w:val="en-US"/>
-        </w:rPr>
-      </w:pPr>
       <w:proofErr w:type="spellStart"/>
       <w:r>
         <w:rPr>
@@ -2993,28 +2517,14 @@
         <w:rPr>
           <w:lang w:val="en-US"/>
         </w:rPr>
-        <w:t>t_</w:t>
-      </w:r>
-      <w:proofErr w:type="gramStart"/>
-      <w:r>
-        <w:rPr>
-          <w:lang w:val="en-US"/>
-        </w:rPr>
-        <w:t>intention</w:t>
+        <w:t>t_intention</w:t>
       </w:r>
       <w:proofErr w:type="spellEnd"/>
       <w:r>
         <w:rPr>
           <w:lang w:val="en-US"/>
         </w:rPr>
-        <w:t xml:space="preserve"> !</w:t>
-      </w:r>
-      <w:proofErr w:type="gramEnd"/>
-      <w:r>
-        <w:rPr>
-          <w:lang w:val="en-US"/>
-        </w:rPr>
-        <w:t xml:space="preserve">=0: </w:t>
+        <w:t xml:space="preserve"> !=0: </w:t>
       </w:r>
       <w:r>
         <w:rPr>
@@ -3045,28 +2555,14 @@
         <w:rPr>
           <w:lang w:val="en-US"/>
         </w:rPr>
-        <w:t>t_</w:t>
-      </w:r>
-      <w:proofErr w:type="gramStart"/>
-      <w:r>
-        <w:rPr>
-          <w:lang w:val="en-US"/>
-        </w:rPr>
-        <w:t>intention</w:t>
+        <w:t>t_intention</w:t>
       </w:r>
       <w:proofErr w:type="spellEnd"/>
       <w:r>
         <w:rPr>
           <w:lang w:val="en-US"/>
         </w:rPr>
-        <w:t xml:space="preserve">  =</w:t>
-      </w:r>
-      <w:proofErr w:type="gramEnd"/>
-      <w:r>
-        <w:rPr>
-          <w:lang w:val="en-US"/>
-        </w:rPr>
-        <w:t>0:</w:t>
+        <w:t xml:space="preserve">  =0:</w:t>
       </w:r>
     </w:p>
     <w:p>
@@ -3091,28 +2587,14 @@
         <w:rPr>
           <w:lang w:val="en-US"/>
         </w:rPr>
-        <w:t>n_</w:t>
-      </w:r>
-      <w:proofErr w:type="gramStart"/>
-      <w:r>
-        <w:rPr>
-          <w:lang w:val="en-US"/>
-        </w:rPr>
-        <w:t>quickTasks</w:t>
+        <w:t>n_quickTasks</w:t>
       </w:r>
       <w:proofErr w:type="spellEnd"/>
       <w:r>
         <w:rPr>
           <w:lang w:val="en-US"/>
         </w:rPr>
-        <w:t xml:space="preserve"> !</w:t>
-      </w:r>
-      <w:proofErr w:type="gramEnd"/>
-      <w:r>
-        <w:rPr>
-          <w:lang w:val="en-US"/>
-        </w:rPr>
-        <w:t>= 0</w:t>
+        <w:t xml:space="preserve"> != 0</w:t>
       </w:r>
     </w:p>
     <w:p>
@@ -3137,30 +2619,15 @@
         <w:rPr>
           <w:lang w:val="en-US"/>
         </w:rPr>
-        <w:t>t_</w:t>
-      </w:r>
-      <w:proofErr w:type="gramStart"/>
-      <w:r>
-        <w:rPr>
-          <w:lang w:val="en-US"/>
-        </w:rPr>
-        <w:t>quickTask</w:t>
+        <w:t>t_quickTask</w:t>
       </w:r>
       <w:proofErr w:type="spellEnd"/>
       <w:r>
         <w:rPr>
           <w:lang w:val="en-US"/>
         </w:rPr>
-        <w:t xml:space="preserve"> !</w:t>
-      </w:r>
-      <w:proofErr w:type="gramEnd"/>
-      <w:r>
-        <w:rPr>
-          <w:lang w:val="en-US"/>
-        </w:rPr>
-        <w:t>=0</w:t>
-      </w:r>
-      <w:proofErr w:type="gramStart"/>
+        <w:t xml:space="preserve"> !=0</w:t>
+      </w:r>
       <w:r>
         <w:rPr>
           <w:lang w:val="en-US"/>
@@ -3171,14 +2638,7 @@
         <w:rPr>
           <w:lang w:val="en-US"/>
         </w:rPr>
-        <w:t>no</w:t>
-      </w:r>
-      <w:proofErr w:type="gramEnd"/>
-      <w:r>
-        <w:rPr>
-          <w:lang w:val="en-US"/>
-        </w:rPr>
-        <w:t xml:space="preserve"> quick task dialog, no intervention</w:t>
+        <w:t>no quick task dialog, no intervention</w:t>
       </w:r>
     </w:p>
     <w:p>
@@ -3795,21 +3255,7 @@
           <w:lang w:val="en-US"/>
         </w:rPr>
         <w:br/>
-        <w:t xml:space="preserve">The Quick Task has </w:t>
-      </w:r>
-      <w:proofErr w:type="gramStart"/>
-      <w:r>
-        <w:rPr>
-          <w:lang w:val="en-US"/>
-        </w:rPr>
-        <w:t>completed</w:t>
-      </w:r>
-      <w:proofErr w:type="gramEnd"/>
-      <w:r>
-        <w:rPr>
-          <w:lang w:val="en-US"/>
-        </w:rPr>
-        <w:t xml:space="preserve"> and the user must choose what to do next.</w:t>
+        <w:t>The Quick Task has completed and the user must choose what to do next.</w:t>
       </w:r>
     </w:p>
     <w:p>
@@ -4893,21 +4339,7 @@
         <w:rPr>
           <w:lang w:val="en-US"/>
         </w:rPr>
-        <w:t xml:space="preserve"> </w:t>
-      </w:r>
-      <w:proofErr w:type="gramStart"/>
-      <w:r>
-        <w:rPr>
-          <w:lang w:val="en-US"/>
-        </w:rPr>
-        <w:t>exit</w:t>
-      </w:r>
-      <w:proofErr w:type="gramEnd"/>
-      <w:r>
-        <w:rPr>
-          <w:lang w:val="en-US"/>
-        </w:rPr>
-        <w:t xml:space="preserve"> the app</w:t>
+        <w:t xml:space="preserve"> exit the app</w:t>
       </w:r>
     </w:p>
     <w:p>
@@ -5068,19 +4500,11 @@
           <w:lang w:val="en-US"/>
         </w:rPr>
       </w:pPr>
-      <w:proofErr w:type="gramStart"/>
-      <w:r>
-        <w:rPr>
-          <w:lang w:val="en-US"/>
-        </w:rPr>
-        <w:t>an</w:t>
-      </w:r>
-      <w:proofErr w:type="gramEnd"/>
-      <w:r>
-        <w:rPr>
-          <w:lang w:val="en-US"/>
-        </w:rPr>
-        <w:t xml:space="preserve"> Intervention</w:t>
+      <w:r>
+        <w:rPr>
+          <w:lang w:val="en-US"/>
+        </w:rPr>
+        <w:t>an Intervention</w:t>
       </w:r>
     </w:p>
     <w:p>
@@ -7649,6 +7073,7 @@
   <w:style w:type="character" w:default="1" w:styleId="Absatz-Standardschriftart">
     <w:name w:val="Default Paragraph Font"/>
     <w:uiPriority w:val="1"/>
+    <w:semiHidden/>
     <w:unhideWhenUsed/>
   </w:style>
   <w:style w:type="table" w:default="1" w:styleId="NormaleTabelle">

</xml_diff>

<commit_message>
Migrated ForegroundDetectionService to use native-authoritative storage (DataStore) for: 1. Quick Task Quota (qt_quota_per_15m) 2. Monitored Apps List (monitored_apps)
</commit_message>
<xml_diff>
--- a/spec/Intervention_OS_Contract_V3.docx
+++ b/spec/Intervention_OS_Contract_V3.docx
@@ -50,21 +50,7 @@
         <w:rPr>
           <w:lang w:val="en-US"/>
         </w:rPr>
-        <w:t xml:space="preserve">25.01.2026 added </w:t>
-      </w:r>
-      <w:proofErr w:type="spellStart"/>
-      <w:r>
-        <w:rPr>
-          <w:lang w:val="en-US"/>
-        </w:rPr>
-        <w:t>redundante</w:t>
-      </w:r>
-      <w:proofErr w:type="spellEnd"/>
-      <w:r>
-        <w:rPr>
-          <w:lang w:val="en-US"/>
-        </w:rPr>
-        <w:t xml:space="preserve"> information, but may better for clarification at the end for V2.</w:t>
+        <w:t>25.01.2026 added redundante information, but may better for clarification at the end for V2.</w:t>
       </w:r>
     </w:p>
     <w:p>
@@ -151,21 +137,7 @@
         <w:rPr>
           <w:lang w:val="en-US"/>
         </w:rPr>
-        <w:t xml:space="preserve">Each individual monitored app shall have its own all timers/parameters below except </w:t>
-      </w:r>
-      <w:proofErr w:type="spellStart"/>
-      <w:r>
-        <w:rPr>
-          <w:lang w:val="en-US"/>
-        </w:rPr>
-        <w:t>n_quickTasks</w:t>
-      </w:r>
-      <w:proofErr w:type="spellEnd"/>
-      <w:r>
-        <w:rPr>
-          <w:lang w:val="en-US"/>
-        </w:rPr>
-        <w:t>.</w:t>
+        <w:t>Each individual monitored app shall have its own all timers/parameters below except n_quickTasks.</w:t>
       </w:r>
     </w:p>
     <w:tbl>
@@ -215,7 +187,6 @@
                 <w14:ligatures w14:val="none"/>
               </w:rPr>
             </w:pPr>
-            <w:proofErr w:type="spellStart"/>
             <w:r>
               <w:rPr>
                 <w:rFonts w:ascii="Segoe UI" w:eastAsia="Times New Roman" w:hAnsi="Segoe UI" w:cs="Segoe UI"/>
@@ -227,21 +198,7 @@
                 <w:szCs w:val="22"/>
                 <w14:ligatures w14:val="none"/>
               </w:rPr>
-              <w:t>Timer</w:t>
-            </w:r>
-            <w:proofErr w:type="spellEnd"/>
-            <w:r>
-              <w:rPr>
-                <w:rFonts w:ascii="Segoe UI" w:eastAsia="Times New Roman" w:hAnsi="Segoe UI" w:cs="Segoe UI"/>
-                <w:b/>
-                <w:bCs/>
-                <w:color w:val="000000"/>
-                <w:kern w:val="0"/>
-                <w:sz w:val="22"/>
-                <w:szCs w:val="22"/>
-                <w14:ligatures w14:val="none"/>
-              </w:rPr>
-              <w:t>/Parameter</w:t>
+              <w:t>Timer/Parameter</w:t>
             </w:r>
           </w:p>
         </w:tc>
@@ -362,7 +319,6 @@
                 <w14:ligatures w14:val="none"/>
               </w:rPr>
             </w:pPr>
-            <w:proofErr w:type="spellStart"/>
             <w:r>
               <w:rPr>
                 <w:rFonts w:ascii="Consolas" w:eastAsia="Times New Roman" w:hAnsi="Consolas" w:cs="Calibri"/>
@@ -374,7 +330,6 @@
               </w:rPr>
               <w:t>t_intention</w:t>
             </w:r>
-            <w:proofErr w:type="spellEnd"/>
           </w:p>
         </w:tc>
         <w:tc>
@@ -488,7 +443,6 @@
                 <w14:ligatures w14:val="none"/>
               </w:rPr>
             </w:pPr>
-            <w:proofErr w:type="spellStart"/>
             <w:r>
               <w:rPr>
                 <w:rFonts w:ascii="Consolas" w:eastAsia="Times New Roman" w:hAnsi="Consolas" w:cs="Calibri"/>
@@ -500,7 +454,6 @@
               </w:rPr>
               <w:t>t_quickTask</w:t>
             </w:r>
-            <w:proofErr w:type="spellEnd"/>
           </w:p>
         </w:tc>
         <w:tc>
@@ -614,7 +567,6 @@
                 <w14:ligatures w14:val="none"/>
               </w:rPr>
             </w:pPr>
-            <w:proofErr w:type="spellStart"/>
             <w:r>
               <w:rPr>
                 <w:rFonts w:ascii="Consolas" w:eastAsia="Times New Roman" w:hAnsi="Consolas" w:cs="Calibri"/>
@@ -626,7 +578,6 @@
               </w:rPr>
               <w:t>n_quickTask</w:t>
             </w:r>
-            <w:proofErr w:type="spellEnd"/>
           </w:p>
         </w:tc>
         <w:tc>
@@ -860,14 +811,7 @@
         <w:rPr>
           <w:lang w:val="en-US"/>
         </w:rPr>
-        <w:t>when the intention timer (</w:t>
-      </w:r>
-      <w:proofErr w:type="spellStart"/>
-      <w:r>
-        <w:rPr>
-          <w:lang w:val="en-US"/>
-        </w:rPr>
-        <w:t>t_</w:t>
+        <w:t>when the intention timer (t_</w:t>
       </w:r>
       <w:r>
         <w:rPr>
@@ -875,7 +819,6 @@
         </w:rPr>
         <w:t>intention</w:t>
       </w:r>
-      <w:proofErr w:type="spellEnd"/>
       <w:r>
         <w:rPr>
           <w:lang w:val="en-US"/>
@@ -886,21 +829,7 @@
         <w:rPr>
           <w:lang w:val="en-US"/>
         </w:rPr>
-        <w:t xml:space="preserve">and </w:t>
-      </w:r>
-      <w:proofErr w:type="spellStart"/>
-      <w:r>
-        <w:rPr>
-          <w:lang w:val="en-US"/>
-        </w:rPr>
-        <w:t>t_intention</w:t>
-      </w:r>
-      <w:proofErr w:type="spellEnd"/>
-      <w:r>
-        <w:rPr>
-          <w:lang w:val="en-US"/>
-        </w:rPr>
-        <w:t xml:space="preserve"> is not over</w:t>
+        <w:t>and t_intention is not over</w:t>
       </w:r>
       <w:r>
         <w:rPr>
@@ -988,7 +917,6 @@
           <w:lang w:val="en-US"/>
         </w:rPr>
       </w:pPr>
-      <w:proofErr w:type="spellStart"/>
       <w:r>
         <w:rPr>
           <w:lang w:val="en-US"/>
@@ -1001,7 +929,6 @@
         </w:rPr>
         <w:t>intention</w:t>
       </w:r>
-      <w:proofErr w:type="spellEnd"/>
       <w:r>
         <w:rPr>
           <w:lang w:val="en-US"/>
@@ -1035,14 +962,7 @@
         <w:rPr>
           <w:lang w:val="en-US"/>
         </w:rPr>
-        <w:t xml:space="preserve">when </w:t>
-      </w:r>
-      <w:proofErr w:type="spellStart"/>
-      <w:r>
-        <w:rPr>
-          <w:lang w:val="en-US"/>
-        </w:rPr>
-        <w:t>t_</w:t>
+        <w:t>when t_</w:t>
       </w:r>
       <w:r>
         <w:rPr>
@@ -1050,7 +970,6 @@
         </w:rPr>
         <w:t>intention</w:t>
       </w:r>
-      <w:proofErr w:type="spellEnd"/>
       <w:r>
         <w:rPr>
           <w:lang w:val="en-US"/>
@@ -1076,45 +995,182 @@
           <w:bCs/>
           <w:lang w:val="en-US"/>
         </w:rPr>
-        <w:t xml:space="preserve">Evey time the intervention flow starts or restarts, the </w:t>
-      </w:r>
-      <w:proofErr w:type="spellStart"/>
+        <w:t>Evey time the intervention flow starts or restarts, the t_intention for this app shall be deleted.</w:t>
+      </w:r>
+    </w:p>
+    <w:p>
+      <w:pPr>
+        <w:pStyle w:val="Listenabsatz"/>
+        <w:numPr>
+          <w:ilvl w:val="0"/>
+          <w:numId w:val="1"/>
+        </w:numPr>
+        <w:rPr>
+          <w:lang w:val="en-US"/>
+        </w:rPr>
+      </w:pPr>
       <w:r>
         <w:rPr>
           <w:b/>
           <w:bCs/>
           <w:lang w:val="en-US"/>
         </w:rPr>
-        <w:t>t_intention</w:t>
-      </w:r>
-      <w:proofErr w:type="spellEnd"/>
+        <w:t>Preserved and cleared states:</w:t>
+      </w:r>
+    </w:p>
+    <w:p>
+      <w:pPr>
+        <w:pStyle w:val="Listenabsatz"/>
+        <w:numPr>
+          <w:ilvl w:val="1"/>
+          <w:numId w:val="10"/>
+        </w:numPr>
+        <w:rPr>
+          <w:lang w:val="en-US"/>
+        </w:rPr>
+      </w:pPr>
       <w:r>
         <w:rPr>
           <w:b/>
           <w:bCs/>
           <w:lang w:val="en-US"/>
         </w:rPr>
-        <w:t xml:space="preserve"> for this app shall be deleted.</w:t>
-      </w:r>
-    </w:p>
-    <w:p>
-      <w:pPr>
-        <w:pStyle w:val="Listenabsatz"/>
-        <w:numPr>
-          <w:ilvl w:val="0"/>
-          <w:numId w:val="1"/>
-        </w:numPr>
-        <w:rPr>
-          <w:lang w:val="en-US"/>
-        </w:rPr>
-      </w:pPr>
+        <w:t>Complete/Preserved states</w:t>
+      </w:r>
       <w:r>
         <w:rPr>
           <w:b/>
           <w:bCs/>
           <w:lang w:val="en-US"/>
         </w:rPr>
-        <w:t>Preserved and cleared states:</w:t>
+        <w:t xml:space="preserve"> (per app): </w:t>
+      </w:r>
+      <w:r>
+        <w:rPr>
+          <w:b/>
+          <w:bCs/>
+          <w:lang w:val="en-US"/>
+        </w:rPr>
+        <w:t xml:space="preserve">do NOT </w:t>
+      </w:r>
+      <w:r>
+        <w:rPr>
+          <w:b/>
+          <w:bCs/>
+          <w:lang w:val="en-US"/>
+        </w:rPr>
+        <w:t>clear intervention state, when user comes back to this app, the last state/screen should keep</w:t>
+      </w:r>
+    </w:p>
+    <w:p>
+      <w:pPr>
+        <w:pStyle w:val="Listenabsatz"/>
+        <w:numPr>
+          <w:ilvl w:val="2"/>
+          <w:numId w:val="10"/>
+        </w:numPr>
+        <w:rPr>
+          <w:lang w:val="en-US"/>
+        </w:rPr>
+      </w:pPr>
+      <w:r>
+        <w:rPr>
+          <w:lang w:val="en-US"/>
+        </w:rPr>
+        <w:t>action_timer - User is doing alternative activity</w:t>
+      </w:r>
+      <w:r>
+        <w:rPr>
+          <w:lang w:val="en-US"/>
+        </w:rPr>
+        <w:t>, and the activity timer already started</w:t>
+      </w:r>
+      <w:r>
+        <w:rPr>
+          <w:lang w:val="en-US"/>
+        </w:rPr>
+        <w:t> → preserv</w:t>
+      </w:r>
+      <w:r>
+        <w:rPr>
+          <w:rFonts w:hint="eastAsia"/>
+          <w:lang w:val="en-US"/>
+        </w:rPr>
+        <w:t>e</w:t>
+      </w:r>
+      <w:r>
+        <w:rPr>
+          <w:lang w:val="en-US"/>
+        </w:rPr>
+        <w:t xml:space="preserve">, when user switch back to this app, use still see this screen. Unless </w:t>
+      </w:r>
+    </w:p>
+    <w:p>
+      <w:pPr>
+        <w:pStyle w:val="Listenabsatz"/>
+        <w:numPr>
+          <w:ilvl w:val="2"/>
+          <w:numId w:val="10"/>
+        </w:numPr>
+        <w:rPr>
+          <w:lang w:val="en-US"/>
+        </w:rPr>
+      </w:pPr>
+      <w:r>
+        <w:rPr>
+          <w:lang w:val="en-US"/>
+        </w:rPr>
+        <w:t>timer - User set t_intention → </w:t>
+      </w:r>
+      <w:r>
+        <w:rPr>
+          <w:b/>
+          <w:bCs/>
+          <w:lang w:val="en-US"/>
+        </w:rPr>
+        <w:t>this transitions to idle AND launches the app, so user can use it normally</w:t>
+      </w:r>
+      <w:r>
+        <w:rPr>
+          <w:lang w:val="en-US"/>
+        </w:rPr>
+        <w:t> → preserve</w:t>
+      </w:r>
+    </w:p>
+    <w:p>
+      <w:pPr>
+        <w:pStyle w:val="Listenabsatz"/>
+        <w:numPr>
+          <w:ilvl w:val="2"/>
+          <w:numId w:val="10"/>
+        </w:numPr>
+        <w:rPr>
+          <w:lang w:val="en-US"/>
+        </w:rPr>
+      </w:pPr>
+      <w:r>
+        <w:rPr>
+          <w:lang w:val="en-US"/>
+        </w:rPr>
+        <w:t>idle - No intervention → nothing to cancel</w:t>
+      </w:r>
+    </w:p>
+    <w:p>
+      <w:pPr>
+        <w:pStyle w:val="Listenabsatz"/>
+        <w:numPr>
+          <w:ilvl w:val="2"/>
+          <w:numId w:val="10"/>
+        </w:numPr>
+        <w:rPr>
+          <w:lang w:val="en-US"/>
+        </w:rPr>
+      </w:pPr>
+      <w:r>
+        <w:rPr>
+          <w:lang w:val="en-US"/>
+        </w:rPr>
+        <w:t>Key insight: When user sets t_intention, the intervention completes and transitions to idle, then the app launches normally. The t_intention timer is now active and will suppress future interventions until it expires.</w:t>
       </w:r>
     </w:p>
     <w:p>
@@ -1125,511 +1181,734 @@
           <w:numId w:val="10"/>
         </w:numPr>
         <w:rPr>
-          <w:lang w:val="en-US"/>
-        </w:rPr>
-      </w:pPr>
-      <w:r>
-        <w:rPr>
           <w:b/>
           <w:bCs/>
           <w:lang w:val="en-US"/>
         </w:rPr>
-        <w:t>Complete/Preserved states</w:t>
-      </w:r>
+      </w:pPr>
       <w:r>
         <w:rPr>
           <w:b/>
           <w:bCs/>
           <w:lang w:val="en-US"/>
         </w:rPr>
-        <w:t xml:space="preserve"> (per app): </w:t>
-      </w:r>
-      <w:r>
+        <w:t>Incomplete Intervention (per app): The intervention state/screen of the app shall be cleared when the user switch away and back to this app</w:t>
+      </w:r>
+    </w:p>
+    <w:p>
+      <w:pPr>
+        <w:pStyle w:val="Listenabsatz"/>
+        <w:numPr>
+          <w:ilvl w:val="2"/>
+          <w:numId w:val="10"/>
+        </w:numPr>
+        <w:rPr>
+          <w:lang w:val="en-US"/>
+        </w:rPr>
+      </w:pPr>
+      <w:r>
+        <w:rPr>
+          <w:lang w:val="en-US"/>
+        </w:rPr>
+        <w:t>When user switches away, clear intervention state if its in the following incomplete:Incomplete states (clear intervention states). Below are only some examples. Except explicit defined complete/preserved states, all states of the app shall be cleared</w:t>
+      </w:r>
+    </w:p>
+    <w:p>
+      <w:pPr>
+        <w:pStyle w:val="Listenabsatz"/>
+        <w:numPr>
+          <w:ilvl w:val="3"/>
+          <w:numId w:val="10"/>
+        </w:numPr>
+        <w:rPr>
+          <w:lang w:val="en-US"/>
+        </w:rPr>
+      </w:pPr>
+      <w:r>
+        <w:rPr>
+          <w:lang w:val="en-US"/>
+        </w:rPr>
+        <w:t>breathing - User hasn't finished breathing</w:t>
+      </w:r>
+    </w:p>
+    <w:p>
+      <w:pPr>
+        <w:pStyle w:val="Listenabsatz"/>
+        <w:numPr>
+          <w:ilvl w:val="3"/>
+          <w:numId w:val="10"/>
+        </w:numPr>
+        <w:rPr>
+          <w:lang w:val="en-US"/>
+        </w:rPr>
+      </w:pPr>
+      <w:r>
+        <w:rPr>
+          <w:lang w:val="en-US"/>
+        </w:rPr>
+        <w:t>root-cause - User hasn't selected causes</w:t>
+      </w:r>
+    </w:p>
+    <w:p>
+      <w:pPr>
+        <w:pStyle w:val="Listenabsatz"/>
+        <w:numPr>
+          <w:ilvl w:val="3"/>
+          <w:numId w:val="10"/>
+        </w:numPr>
+      </w:pPr>
+      <w:r>
+        <w:t>alternatives - User hasn't chosen alternative</w:t>
+      </w:r>
+    </w:p>
+    <w:p>
+      <w:pPr>
+        <w:pStyle w:val="Listenabsatz"/>
+        <w:numPr>
+          <w:ilvl w:val="3"/>
+          <w:numId w:val="10"/>
+        </w:numPr>
+      </w:pPr>
+      <w:r>
+        <w:t>action - User hasn't started activity</w:t>
+      </w:r>
+    </w:p>
+    <w:p>
+      <w:pPr>
+        <w:pStyle w:val="Listenabsatz"/>
+        <w:numPr>
+          <w:ilvl w:val="3"/>
+          <w:numId w:val="10"/>
+        </w:numPr>
+      </w:pPr>
+      <w:r>
+        <w:t>reflection - User hasn't finished reflection</w:t>
+      </w:r>
+    </w:p>
+    <w:p>
+      <w:pPr>
         <w:rPr>
           <w:b/>
           <w:bCs/>
           <w:lang w:val="en-US"/>
         </w:rPr>
-        <w:t xml:space="preserve">do NOT </w:t>
-      </w:r>
+      </w:pPr>
+    </w:p>
+    <w:p>
+      <w:pPr>
+        <w:ind w:left="1440"/>
+        <w:rPr>
+          <w:strike/>
+          <w:lang w:val="en-US"/>
+        </w:rPr>
+      </w:pPr>
+    </w:p>
+    <w:p>
+      <w:pPr>
+        <w:pStyle w:val="berschrift2"/>
+        <w:rPr>
+          <w:lang w:val="en-US"/>
+        </w:rPr>
+      </w:pPr>
+      <w:r>
+        <w:rPr>
+          <w:lang w:val="en-US"/>
+        </w:rPr>
+        <w:t>Quick task:</w:t>
+      </w:r>
+    </w:p>
+    <w:p>
       <w:r>
         <w:rPr>
           <w:b/>
           <w:bCs/>
-          <w:lang w:val="en-US"/>
-        </w:rPr>
-        <w:t>clear intervention state, when user comes back to this app, the last state/screen should keep</w:t>
-      </w:r>
-    </w:p>
-    <w:p>
-      <w:pPr>
-        <w:pStyle w:val="Listenabsatz"/>
-        <w:numPr>
-          <w:ilvl w:val="2"/>
-          <w:numId w:val="10"/>
-        </w:numPr>
-        <w:rPr>
-          <w:lang w:val="en-US"/>
-        </w:rPr>
-      </w:pPr>
-      <w:proofErr w:type="spellStart"/>
-      <w:r>
-        <w:rPr>
-          <w:lang w:val="en-US"/>
-        </w:rPr>
-        <w:t>action_timer</w:t>
-      </w:r>
-      <w:proofErr w:type="spellEnd"/>
-      <w:r>
-        <w:rPr>
-          <w:lang w:val="en-US"/>
-        </w:rPr>
-        <w:t> - User is doing alternative activity</w:t>
-      </w:r>
-      <w:r>
-        <w:rPr>
-          <w:lang w:val="en-US"/>
-        </w:rPr>
-        <w:t>, and the activity timer already started</w:t>
-      </w:r>
-      <w:r>
-        <w:rPr>
-          <w:lang w:val="en-US"/>
-        </w:rPr>
-        <w:t> → preserv</w:t>
-      </w:r>
-      <w:r>
-        <w:rPr>
-          <w:rFonts w:hint="eastAsia"/>
-          <w:lang w:val="en-US"/>
-        </w:rPr>
-        <w:t>e</w:t>
-      </w:r>
-      <w:r>
-        <w:rPr>
-          <w:lang w:val="en-US"/>
-        </w:rPr>
-        <w:t xml:space="preserve">, when user switch back to this app, use still see this screen. Unless </w:t>
-      </w:r>
-    </w:p>
-    <w:p>
-      <w:pPr>
-        <w:pStyle w:val="Listenabsatz"/>
-        <w:numPr>
-          <w:ilvl w:val="2"/>
-          <w:numId w:val="10"/>
-        </w:numPr>
-        <w:rPr>
-          <w:lang w:val="en-US"/>
-        </w:rPr>
-      </w:pPr>
-      <w:r>
-        <w:rPr>
-          <w:lang w:val="en-US"/>
-        </w:rPr>
-        <w:t>timer - User set </w:t>
-      </w:r>
-      <w:proofErr w:type="spellStart"/>
-      <w:r>
-        <w:rPr>
-          <w:lang w:val="en-US"/>
-        </w:rPr>
-        <w:t>t_intention</w:t>
-      </w:r>
-      <w:proofErr w:type="spellEnd"/>
-      <w:r>
-        <w:rPr>
-          <w:lang w:val="en-US"/>
-        </w:rPr>
-        <w:t xml:space="preserve"> → </w:t>
-      </w:r>
+        </w:rPr>
+        <w:t>Definitions</w:t>
+      </w:r>
+    </w:p>
+    <w:p>
+      <w:pPr>
+        <w:numPr>
+          <w:ilvl w:val="0"/>
+          <w:numId w:val="2"/>
+        </w:numPr>
+        <w:rPr>
+          <w:lang w:val="en-US"/>
+        </w:rPr>
+      </w:pPr>
+      <w:r>
+        <w:rPr>
+          <w:lang w:val="en-US"/>
+        </w:rPr>
+        <w:t>t_quickTask: duration of the emergency allowance</w:t>
+      </w:r>
+    </w:p>
+    <w:p>
+      <w:pPr>
+        <w:numPr>
+          <w:ilvl w:val="0"/>
+          <w:numId w:val="2"/>
+        </w:numPr>
+        <w:rPr>
+          <w:lang w:val="en-US"/>
+        </w:rPr>
+      </w:pPr>
+      <w:r>
+        <w:rPr>
+          <w:lang w:val="en-US"/>
+        </w:rPr>
+        <w:t>n_quickTask: number of Quick Tasks allowed within the rolling window (e.g. 15 minutes)</w:t>
+      </w:r>
+    </w:p>
+    <w:p>
       <w:r>
         <w:rPr>
           <w:b/>
           <w:bCs/>
-          <w:lang w:val="en-US"/>
-        </w:rPr>
-        <w:t>this transitions to idle AND launches the app, so user can use it normally</w:t>
-      </w:r>
-      <w:r>
-        <w:rPr>
-          <w:lang w:val="en-US"/>
-        </w:rPr>
-        <w:t> → preserve</w:t>
-      </w:r>
-    </w:p>
-    <w:p>
-      <w:pPr>
-        <w:pStyle w:val="Listenabsatz"/>
-        <w:numPr>
-          <w:ilvl w:val="2"/>
-          <w:numId w:val="10"/>
-        </w:numPr>
-        <w:rPr>
-          <w:lang w:val="en-US"/>
-        </w:rPr>
-      </w:pPr>
-      <w:r>
-        <w:rPr>
-          <w:lang w:val="en-US"/>
-        </w:rPr>
-        <w:t>idle - No intervention → nothing to cancel</w:t>
-      </w:r>
-    </w:p>
-    <w:p>
-      <w:pPr>
-        <w:pStyle w:val="Listenabsatz"/>
-        <w:numPr>
-          <w:ilvl w:val="2"/>
-          <w:numId w:val="10"/>
-        </w:numPr>
-        <w:rPr>
-          <w:lang w:val="en-US"/>
-        </w:rPr>
-      </w:pPr>
-      <w:r>
-        <w:rPr>
-          <w:lang w:val="en-US"/>
-        </w:rPr>
-        <w:t>Key insight: When user sets </w:t>
-      </w:r>
-      <w:proofErr w:type="spellStart"/>
-      <w:r>
-        <w:rPr>
-          <w:lang w:val="en-US"/>
-        </w:rPr>
-        <w:t>t_intention</w:t>
-      </w:r>
-      <w:proofErr w:type="spellEnd"/>
-      <w:r>
-        <w:rPr>
-          <w:lang w:val="en-US"/>
-        </w:rPr>
-        <w:t>, the intervention completes and transitions to idle, then the app launches normally. The </w:t>
-      </w:r>
-      <w:proofErr w:type="spellStart"/>
-      <w:r>
-        <w:rPr>
-          <w:lang w:val="en-US"/>
-        </w:rPr>
-        <w:t>t_intention</w:t>
-      </w:r>
-      <w:proofErr w:type="spellEnd"/>
-      <w:r>
-        <w:rPr>
-          <w:lang w:val="en-US"/>
-        </w:rPr>
-        <w:t xml:space="preserve"> timer is now active and will suppress future interventions until it expires.</w:t>
-      </w:r>
-    </w:p>
-    <w:p>
-      <w:pPr>
-        <w:pStyle w:val="Listenabsatz"/>
+        </w:rPr>
+        <w:t>Rules</w:t>
+      </w:r>
+    </w:p>
+    <w:p>
+      <w:pPr>
+        <w:numPr>
+          <w:ilvl w:val="0"/>
+          <w:numId w:val="3"/>
+        </w:numPr>
+        <w:rPr>
+          <w:lang w:val="en-US"/>
+        </w:rPr>
+      </w:pPr>
+      <w:r>
+        <w:rPr>
+          <w:lang w:val="en-US"/>
+        </w:rPr>
+        <w:t>Quick Task temporarily suppresses all intervention triggers.</w:t>
+      </w:r>
+    </w:p>
+    <w:p>
+      <w:pPr>
+        <w:numPr>
+          <w:ilvl w:val="0"/>
+          <w:numId w:val="3"/>
+        </w:numPr>
+        <w:rPr>
+          <w:lang w:val="en-US"/>
+        </w:rPr>
+      </w:pPr>
+      <w:r>
+        <w:rPr>
+          <w:lang w:val="en-US"/>
+        </w:rPr>
+        <w:t xml:space="preserve">When quick task started, </w:t>
+      </w:r>
+      <w:r>
+        <w:rPr>
+          <w:lang w:val="en-US"/>
+        </w:rPr>
+        <w:t>t_</w:t>
+      </w:r>
+      <w:r>
+        <w:rPr>
+          <w:lang w:val="en-US"/>
+        </w:rPr>
+        <w:t xml:space="preserve">intention for this app </w:t>
+      </w:r>
+      <w:r>
+        <w:rPr>
+          <w:lang w:val="en-US"/>
+        </w:rPr>
+        <w:t>is reset to 0</w:t>
+      </w:r>
+    </w:p>
+    <w:p>
+      <w:pPr>
+        <w:numPr>
+          <w:ilvl w:val="0"/>
+          <w:numId w:val="3"/>
+        </w:numPr>
+      </w:pPr>
+      <w:r>
+        <w:t>During t_quickTask:</w:t>
+      </w:r>
+    </w:p>
+    <w:p>
+      <w:pPr>
         <w:numPr>
           <w:ilvl w:val="1"/>
-          <w:numId w:val="10"/>
-        </w:numPr>
+          <w:numId w:val="3"/>
+        </w:numPr>
+        <w:rPr>
+          <w:lang w:val="en-US"/>
+        </w:rPr>
+      </w:pPr>
+      <w:r>
+        <w:rPr>
+          <w:lang w:val="en-US"/>
+        </w:rPr>
+        <w:t>User may freely switch apps and return to monitored apps</w:t>
+      </w:r>
+    </w:p>
+    <w:p>
+      <w:pPr>
+        <w:numPr>
+          <w:ilvl w:val="1"/>
+          <w:numId w:val="3"/>
+        </w:numPr>
+      </w:pPr>
+      <w:r>
+        <w:t>No intervention process shall start</w:t>
+      </w:r>
+    </w:p>
+    <w:p>
+      <w:pPr>
+        <w:numPr>
+          <w:ilvl w:val="0"/>
+          <w:numId w:val="3"/>
+        </w:numPr>
+        <w:rPr>
+          <w:lang w:val="en-US"/>
+        </w:rPr>
+      </w:pPr>
+      <w:r>
+        <w:rPr>
+          <w:lang w:val="en-US"/>
+        </w:rPr>
+        <w:t xml:space="preserve">Quick Task does </w:t>
+      </w:r>
+      <w:r>
         <w:rPr>
           <w:b/>
           <w:bCs/>
           <w:lang w:val="en-US"/>
         </w:rPr>
-      </w:pPr>
-      <w:r>
+        <w:t>not</w:t>
+      </w:r>
+      <w:r>
+        <w:rPr>
+          <w:lang w:val="en-US"/>
+        </w:rPr>
+        <w:t xml:space="preserve"> create or extend t_</w:t>
+      </w:r>
+      <w:r>
+        <w:rPr>
+          <w:lang w:val="en-US"/>
+        </w:rPr>
+        <w:t>intention</w:t>
+      </w:r>
+      <w:r>
+        <w:rPr>
+          <w:lang w:val="en-US"/>
+        </w:rPr>
+        <w:t>.</w:t>
+      </w:r>
+    </w:p>
+    <w:p>
+      <w:pPr>
+        <w:numPr>
+          <w:ilvl w:val="0"/>
+          <w:numId w:val="3"/>
+        </w:numPr>
+      </w:pPr>
+      <w:r>
+        <w:t>When t_quickTask expires:</w:t>
+      </w:r>
+    </w:p>
+    <w:p>
+      <w:pPr>
+        <w:numPr>
+          <w:ilvl w:val="1"/>
+          <w:numId w:val="3"/>
+        </w:numPr>
         <w:rPr>
           <w:b/>
           <w:bCs/>
           <w:lang w:val="en-US"/>
         </w:rPr>
-        <w:t>Incomplete Intervention (per app): The intervention state/screen of the app shall be cleared when the user switch away and back to this app</w:t>
-      </w:r>
-    </w:p>
-    <w:p>
-      <w:pPr>
-        <w:pStyle w:val="Listenabsatz"/>
-        <w:numPr>
-          <w:ilvl w:val="2"/>
-          <w:numId w:val="10"/>
-        </w:numPr>
-        <w:rPr>
-          <w:lang w:val="en-US"/>
-        </w:rPr>
-      </w:pPr>
-      <w:r>
-        <w:rPr>
-          <w:lang w:val="en-US"/>
-        </w:rPr>
-        <w:t xml:space="preserve">When user switches away, clear intervention state if </w:t>
-      </w:r>
-      <w:proofErr w:type="spellStart"/>
-      <w:r>
-        <w:rPr>
-          <w:lang w:val="en-US"/>
-        </w:rPr>
-        <w:t>its</w:t>
-      </w:r>
-      <w:proofErr w:type="spellEnd"/>
-      <w:r>
-        <w:rPr>
-          <w:lang w:val="en-US"/>
-        </w:rPr>
-        <w:t xml:space="preserve"> in the following </w:t>
-      </w:r>
-      <w:proofErr w:type="spellStart"/>
-      <w:r>
-        <w:rPr>
-          <w:lang w:val="en-US"/>
-        </w:rPr>
-        <w:t>incomplete:Incomplete</w:t>
-      </w:r>
-      <w:proofErr w:type="spellEnd"/>
-      <w:r>
-        <w:rPr>
-          <w:lang w:val="en-US"/>
-        </w:rPr>
-        <w:t> states (clear intervention states). Below are only some examples. Except explicit defined complete/preserved states, all states of the app shall be cleared</w:t>
-      </w:r>
-    </w:p>
-    <w:p>
-      <w:pPr>
-        <w:pStyle w:val="Listenabsatz"/>
-        <w:numPr>
-          <w:ilvl w:val="3"/>
-          <w:numId w:val="10"/>
-        </w:numPr>
-        <w:rPr>
-          <w:lang w:val="en-US"/>
-        </w:rPr>
-      </w:pPr>
-      <w:r>
-        <w:rPr>
-          <w:lang w:val="en-US"/>
-        </w:rPr>
-        <w:t>breathing - User hasn't finished breathing</w:t>
-      </w:r>
-    </w:p>
-    <w:p>
-      <w:pPr>
-        <w:pStyle w:val="Listenabsatz"/>
-        <w:numPr>
-          <w:ilvl w:val="3"/>
-          <w:numId w:val="10"/>
-        </w:numPr>
-        <w:rPr>
-          <w:lang w:val="en-US"/>
-        </w:rPr>
-      </w:pPr>
-      <w:r>
-        <w:rPr>
-          <w:lang w:val="en-US"/>
-        </w:rPr>
-        <w:t>root-cause - User hasn't selected causes</w:t>
-      </w:r>
-    </w:p>
-    <w:p>
-      <w:pPr>
-        <w:pStyle w:val="Listenabsatz"/>
-        <w:numPr>
-          <w:ilvl w:val="3"/>
-          <w:numId w:val="10"/>
-        </w:numPr>
-      </w:pPr>
-      <w:r>
-        <w:t xml:space="preserve">alternatives - User </w:t>
-      </w:r>
-      <w:proofErr w:type="spellStart"/>
-      <w:r>
-        <w:t>hasn't</w:t>
-      </w:r>
-      <w:proofErr w:type="spellEnd"/>
-      <w:r>
-        <w:t xml:space="preserve"> </w:t>
-      </w:r>
-      <w:proofErr w:type="spellStart"/>
-      <w:r>
-        <w:t>chosen</w:t>
-      </w:r>
-      <w:proofErr w:type="spellEnd"/>
-      <w:r>
-        <w:t> alternative</w:t>
-      </w:r>
-    </w:p>
-    <w:p>
-      <w:pPr>
-        <w:pStyle w:val="Listenabsatz"/>
-        <w:numPr>
-          <w:ilvl w:val="3"/>
-          <w:numId w:val="10"/>
-        </w:numPr>
-      </w:pPr>
-      <w:proofErr w:type="spellStart"/>
-      <w:r>
-        <w:t>action</w:t>
-      </w:r>
-      <w:proofErr w:type="spellEnd"/>
-      <w:r>
-        <w:t xml:space="preserve"> - User </w:t>
-      </w:r>
-      <w:proofErr w:type="spellStart"/>
-      <w:r>
-        <w:t>hasn't</w:t>
-      </w:r>
-      <w:proofErr w:type="spellEnd"/>
-      <w:r>
-        <w:t xml:space="preserve"> </w:t>
-      </w:r>
-      <w:proofErr w:type="spellStart"/>
-      <w:r>
-        <w:t>started</w:t>
-      </w:r>
-      <w:proofErr w:type="spellEnd"/>
-      <w:r>
-        <w:t xml:space="preserve"> </w:t>
-      </w:r>
-      <w:proofErr w:type="spellStart"/>
-      <w:r>
-        <w:t>activity</w:t>
-      </w:r>
-      <w:proofErr w:type="spellEnd"/>
-    </w:p>
-    <w:p>
-      <w:pPr>
-        <w:pStyle w:val="Listenabsatz"/>
-        <w:numPr>
-          <w:ilvl w:val="3"/>
-          <w:numId w:val="10"/>
-        </w:numPr>
-      </w:pPr>
-      <w:proofErr w:type="spellStart"/>
-      <w:r>
-        <w:t>reflection</w:t>
-      </w:r>
-      <w:proofErr w:type="spellEnd"/>
-      <w:r>
-        <w:t xml:space="preserve"> - User </w:t>
-      </w:r>
-      <w:proofErr w:type="spellStart"/>
-      <w:r>
-        <w:t>hasn't</w:t>
-      </w:r>
-      <w:proofErr w:type="spellEnd"/>
-      <w:r>
-        <w:t xml:space="preserve"> </w:t>
-      </w:r>
-      <w:proofErr w:type="spellStart"/>
-      <w:r>
-        <w:t>finished</w:t>
-      </w:r>
-      <w:proofErr w:type="spellEnd"/>
-      <w:r>
-        <w:t xml:space="preserve"> </w:t>
-      </w:r>
-      <w:proofErr w:type="spellStart"/>
-      <w:r>
-        <w:t>reflection</w:t>
-      </w:r>
-      <w:proofErr w:type="spellEnd"/>
-    </w:p>
-    <w:p>
-      <w:pPr>
+      </w:pPr>
+      <w:r>
         <w:rPr>
           <w:b/>
           <w:bCs/>
           <w:lang w:val="en-US"/>
         </w:rPr>
-      </w:pPr>
-    </w:p>
-    <w:p>
-      <w:pPr>
-        <w:ind w:left="1440"/>
-        <w:rPr>
-          <w:strike/>
-          <w:lang w:val="en-US"/>
-        </w:rPr>
-      </w:pPr>
-    </w:p>
-    <w:p>
-      <w:pPr>
-        <w:pStyle w:val="berschrift2"/>
-        <w:rPr>
-          <w:lang w:val="en-US"/>
-        </w:rPr>
-      </w:pPr>
-      <w:r>
-        <w:rPr>
-          <w:lang w:val="en-US"/>
-        </w:rPr>
-        <w:t>Quick task:</w:t>
-      </w:r>
-    </w:p>
-    <w:p>
-      <w:proofErr w:type="spellStart"/>
-      <w:r>
+        <w:t>case 1: t_quickTask expires while the user is still on the app</w:t>
+      </w:r>
+    </w:p>
+    <w:p>
+      <w:pPr>
+        <w:numPr>
+          <w:ilvl w:val="2"/>
+          <w:numId w:val="3"/>
+        </w:numPr>
+        <w:rPr>
+          <w:lang w:val="en-US"/>
+        </w:rPr>
+      </w:pPr>
+      <w:r>
+        <w:rPr>
+          <w:lang w:val="en-US"/>
+        </w:rPr>
+        <w:t>if n_quickTask &gt; 0 → Quick Task dialog again</w:t>
+      </w:r>
+    </w:p>
+    <w:p>
+      <w:pPr>
+        <w:numPr>
+          <w:ilvl w:val="3"/>
+          <w:numId w:val="3"/>
+        </w:numPr>
+        <w:rPr>
+          <w:lang w:val="en-US"/>
+        </w:rPr>
+      </w:pPr>
+      <w:r>
+        <w:rPr>
+          <w:lang w:val="en-US"/>
+        </w:rPr>
+        <w:t xml:space="preserve">QuickTaskExpiredScreen appears, User sees:  “Your quick task is finished. What </w:t>
+      </w:r>
+      <w:r>
+        <w:rPr>
+          <w:lang w:val="en-US"/>
+        </w:rPr>
+        <w:t>would</w:t>
+      </w:r>
+      <w:r>
+        <w:rPr>
+          <w:lang w:val="en-US"/>
+        </w:rPr>
+        <w:t xml:space="preserve"> you </w:t>
+      </w:r>
+      <w:r>
+        <w:rPr>
+          <w:lang w:val="en-US"/>
+        </w:rPr>
+        <w:t>like</w:t>
+      </w:r>
+      <w:r>
+        <w:rPr>
+          <w:lang w:val="en-US"/>
+        </w:rPr>
+        <w:t xml:space="preserve"> to do next?</w:t>
+      </w:r>
+    </w:p>
+    <w:p>
+      <w:pPr>
+        <w:numPr>
+          <w:ilvl w:val="3"/>
+          <w:numId w:val="3"/>
+        </w:numPr>
+        <w:rPr>
+          <w:lang w:val="en-US"/>
+        </w:rPr>
+      </w:pPr>
+      <w:r>
+        <w:rPr>
+          <w:lang w:val="en-US"/>
+        </w:rPr>
+        <w:t>Native transitions: ACTIVE → POST_CHOICE</w:t>
+      </w:r>
+    </w:p>
+    <w:p>
+      <w:pPr>
+        <w:numPr>
+          <w:ilvl w:val="3"/>
+          <w:numId w:val="3"/>
+        </w:numPr>
+        <w:rPr>
+          <w:lang w:val="en-US"/>
+        </w:rPr>
+      </w:pPr>
+      <w:r>
+        <w:rPr>
+          <w:lang w:val="en-US"/>
+        </w:rPr>
+        <w:t>Native emits: SHOW_POST_QUICK_TASK_CHOICE</w:t>
+      </w:r>
+    </w:p>
+    <w:p>
+      <w:pPr>
+        <w:numPr>
+          <w:ilvl w:val="3"/>
+          <w:numId w:val="3"/>
+        </w:numPr>
+        <w:rPr>
+          <w:lang w:val="en-US"/>
+        </w:rPr>
+      </w:pPr>
+      <w:r>
+        <w:rPr>
+          <w:lang w:val="en-US"/>
+        </w:rPr>
+        <w:t>User options:</w:t>
+      </w:r>
+    </w:p>
+    <w:p>
+      <w:pPr>
+        <w:numPr>
+          <w:ilvl w:val="4"/>
+          <w:numId w:val="3"/>
+        </w:numPr>
+        <w:rPr>
+          <w:lang w:val="en-US"/>
+        </w:rPr>
+      </w:pPr>
+      <w:r>
+        <w:rPr>
+          <w:lang w:val="en-US"/>
+        </w:rPr>
+        <w:t>Continue</w:t>
+      </w:r>
+    </w:p>
+    <w:p>
+      <w:pPr>
+        <w:numPr>
+          <w:ilvl w:val="4"/>
+          <w:numId w:val="3"/>
+        </w:numPr>
+        <w:rPr>
+          <w:lang w:val="en-US"/>
+        </w:rPr>
+      </w:pPr>
+      <w:r>
+        <w:rPr>
+          <w:lang w:val="en-US"/>
+        </w:rPr>
+        <w:t>Quit: launches to the cellphone home screen.</w:t>
+      </w:r>
+    </w:p>
+    <w:p>
+      <w:pPr>
+        <w:numPr>
+          <w:ilvl w:val="2"/>
+          <w:numId w:val="3"/>
+        </w:numPr>
+        <w:rPr>
+          <w:lang w:val="en-US"/>
+        </w:rPr>
+      </w:pPr>
+      <w:r>
+        <w:rPr>
+          <w:lang w:val="en-US"/>
+        </w:rPr>
+        <w:t>if n_quickTask = 0, intervention flow starts.</w:t>
+      </w:r>
+    </w:p>
+    <w:p>
+      <w:pPr>
+        <w:numPr>
+          <w:ilvl w:val="1"/>
+          <w:numId w:val="3"/>
+        </w:numPr>
         <w:rPr>
           <w:b/>
           <w:bCs/>
-        </w:rPr>
-        <w:t>Definitions</w:t>
-      </w:r>
-      <w:proofErr w:type="spellEnd"/>
-    </w:p>
-    <w:p>
-      <w:pPr>
-        <w:numPr>
-          <w:ilvl w:val="0"/>
-          <w:numId w:val="2"/>
-        </w:numPr>
-        <w:rPr>
-          <w:lang w:val="en-US"/>
-        </w:rPr>
-      </w:pPr>
-      <w:proofErr w:type="spellStart"/>
-      <w:r>
-        <w:rPr>
-          <w:lang w:val="en-US"/>
-        </w:rPr>
-        <w:t>t_quickTask</w:t>
-      </w:r>
-      <w:proofErr w:type="spellEnd"/>
-      <w:r>
-        <w:rPr>
-          <w:lang w:val="en-US"/>
-        </w:rPr>
-        <w:t>: duration of the emergency allowance</w:t>
-      </w:r>
-    </w:p>
-    <w:p>
-      <w:pPr>
-        <w:numPr>
-          <w:ilvl w:val="0"/>
-          <w:numId w:val="2"/>
-        </w:numPr>
-        <w:rPr>
-          <w:lang w:val="en-US"/>
-        </w:rPr>
-      </w:pPr>
-      <w:proofErr w:type="spellStart"/>
-      <w:r>
-        <w:rPr>
-          <w:lang w:val="en-US"/>
-        </w:rPr>
-        <w:t>n_quickTask</w:t>
-      </w:r>
-      <w:proofErr w:type="spellEnd"/>
-      <w:r>
-        <w:rPr>
-          <w:lang w:val="en-US"/>
-        </w:rPr>
-        <w:t>: number of Quick Tasks allowed within the rolling window (e.g. 15 minutes)</w:t>
-      </w:r>
-    </w:p>
-    <w:p>
+          <w:lang w:val="en-US"/>
+        </w:rPr>
+      </w:pPr>
       <w:r>
         <w:rPr>
           <w:b/>
           <w:bCs/>
-        </w:rPr>
-        <w:t>Rules</w:t>
+          <w:lang w:val="en-US"/>
+        </w:rPr>
+        <w:t>Case 2: t_quickTask expires while the user is NOT on the app</w:t>
+      </w:r>
+    </w:p>
+    <w:p>
+      <w:pPr>
+        <w:numPr>
+          <w:ilvl w:val="2"/>
+          <w:numId w:val="3"/>
+        </w:numPr>
+        <w:rPr>
+          <w:lang w:val="en-US"/>
+        </w:rPr>
+      </w:pPr>
+      <w:r>
+        <w:rPr>
+          <w:lang w:val="en-US"/>
+        </w:rPr>
+        <w:t>Native transitions:</w:t>
+      </w:r>
+      <w:r>
+        <w:rPr>
+          <w:rFonts w:hint="eastAsia"/>
+        </w:rPr>
+        <w:t xml:space="preserve"> </w:t>
+      </w:r>
+      <w:r>
+        <w:rPr>
+          <w:lang w:val="en-US"/>
+        </w:rPr>
+        <w:t>ACTIVE → IDLE</w:t>
+      </w:r>
+    </w:p>
+    <w:p>
+      <w:pPr>
+        <w:numPr>
+          <w:ilvl w:val="2"/>
+          <w:numId w:val="3"/>
+        </w:numPr>
+        <w:rPr>
+          <w:lang w:val="en-US"/>
+        </w:rPr>
+      </w:pPr>
+      <w:r>
+        <w:rPr>
+          <w:lang w:val="en-US"/>
+        </w:rPr>
+        <w:t>Native:</w:t>
+      </w:r>
+    </w:p>
+    <w:p>
+      <w:pPr>
+        <w:numPr>
+          <w:ilvl w:val="3"/>
+          <w:numId w:val="3"/>
+        </w:numPr>
+        <w:rPr>
+          <w:lang w:val="en-US"/>
+        </w:rPr>
+      </w:pPr>
+      <w:r>
+        <w:rPr>
+          <w:lang w:val="en-US"/>
+        </w:rPr>
+        <w:t>clears Quick Task state</w:t>
+      </w:r>
+    </w:p>
+    <w:p>
+      <w:pPr>
+        <w:numPr>
+          <w:ilvl w:val="3"/>
+          <w:numId w:val="3"/>
+        </w:numPr>
+        <w:rPr>
+          <w:lang w:val="en-US"/>
+        </w:rPr>
+      </w:pPr>
+      <w:r>
+        <w:rPr>
+          <w:lang w:val="en-US"/>
+        </w:rPr>
+        <w:t>No intervention triggered immediately</w:t>
+      </w:r>
+    </w:p>
+    <w:p>
+      <w:pPr>
+        <w:numPr>
+          <w:ilvl w:val="2"/>
+          <w:numId w:val="3"/>
+        </w:numPr>
+        <w:rPr>
+          <w:lang w:val="en-US"/>
+        </w:rPr>
+      </w:pPr>
+      <w:r>
+        <w:rPr>
+          <w:lang w:val="en-US"/>
+        </w:rPr>
+        <w:t>What happens later</w:t>
+      </w:r>
+    </w:p>
+    <w:p>
+      <w:pPr>
+        <w:numPr>
+          <w:ilvl w:val="3"/>
+          <w:numId w:val="3"/>
+        </w:numPr>
+        <w:rPr>
+          <w:lang w:val="en-US"/>
+        </w:rPr>
+      </w:pPr>
+      <w:r>
+        <w:rPr>
+          <w:lang w:val="en-US"/>
+        </w:rPr>
+        <w:t>When user later opens the app:</w:t>
+      </w:r>
+    </w:p>
+    <w:p>
+      <w:pPr>
+        <w:numPr>
+          <w:ilvl w:val="4"/>
+          <w:numId w:val="3"/>
+        </w:numPr>
+        <w:rPr>
+          <w:lang w:val="en-US"/>
+        </w:rPr>
+      </w:pPr>
+      <w:r>
+        <w:rPr>
+          <w:lang w:val="en-US"/>
+        </w:rPr>
+        <w:t>Normal entry logic applies (Phase 4.1):</w:t>
+      </w:r>
+    </w:p>
+    <w:p>
+      <w:pPr>
+        <w:numPr>
+          <w:ilvl w:val="5"/>
+          <w:numId w:val="3"/>
+        </w:numPr>
+        <w:rPr>
+          <w:lang w:val="en-US"/>
+        </w:rPr>
+      </w:pPr>
+      <w:r>
+        <w:rPr>
+          <w:rFonts w:hint="eastAsia"/>
+          <w:lang w:val="en-US"/>
+        </w:rPr>
+        <w:t xml:space="preserve">If n_quickTask &gt; 0 </w:t>
+      </w:r>
+      <w:r>
+        <w:rPr>
+          <w:rFonts w:hint="eastAsia"/>
+          <w:lang w:val="en-US"/>
+        </w:rPr>
+        <w:t>→</w:t>
+      </w:r>
+      <w:r>
+        <w:rPr>
+          <w:rFonts w:hint="eastAsia"/>
+          <w:lang w:val="en-US"/>
+        </w:rPr>
+        <w:t xml:space="preserve"> Quick Task dialog</w:t>
+      </w:r>
+    </w:p>
+    <w:p>
+      <w:pPr>
+        <w:numPr>
+          <w:ilvl w:val="5"/>
+          <w:numId w:val="3"/>
+        </w:numPr>
+        <w:rPr>
+          <w:lang w:val="en-US"/>
+        </w:rPr>
+      </w:pPr>
+      <w:r>
+        <w:rPr>
+          <w:rFonts w:hint="eastAsia"/>
+          <w:lang w:val="en-US"/>
+        </w:rPr>
+        <w:t xml:space="preserve">If n_quickTask == 0 </w:t>
+      </w:r>
+      <w:r>
+        <w:rPr>
+          <w:rFonts w:hint="eastAsia"/>
+          <w:lang w:val="en-US"/>
+        </w:rPr>
+        <w:t>→</w:t>
+      </w:r>
+      <w:r>
+        <w:rPr>
+          <w:rFonts w:hint="eastAsia"/>
+          <w:lang w:val="en-US"/>
+        </w:rPr>
+        <w:t xml:space="preserve"> Intervention</w:t>
       </w:r>
     </w:p>
     <w:p>
@@ -1646,7 +1925,7 @@
         <w:rPr>
           <w:lang w:val="en-US"/>
         </w:rPr>
-        <w:t>Quick Task temporarily suppresses all intervention triggers.</w:t>
+        <w:t>No timer state from before the Quick Task is resumed or reused.</w:t>
       </w:r>
     </w:p>
     <w:p>
@@ -1663,805 +1942,48 @@
         <w:rPr>
           <w:lang w:val="en-US"/>
         </w:rPr>
-        <w:t xml:space="preserve">When quick task started, </w:t>
-      </w:r>
-      <w:proofErr w:type="spellStart"/>
-      <w:r>
-        <w:rPr>
-          <w:lang w:val="en-US"/>
-        </w:rPr>
-        <w:t>t_</w:t>
-      </w:r>
-      <w:r>
-        <w:rPr>
-          <w:lang w:val="en-US"/>
-        </w:rPr>
-        <w:t>intention</w:t>
-      </w:r>
-      <w:proofErr w:type="spellEnd"/>
-      <w:r>
-        <w:rPr>
-          <w:lang w:val="en-US"/>
-        </w:rPr>
-        <w:t xml:space="preserve"> for this app </w:t>
-      </w:r>
-      <w:r>
-        <w:rPr>
-          <w:lang w:val="en-US"/>
-        </w:rPr>
-        <w:t>is reset to 0</w:t>
-      </w:r>
-    </w:p>
-    <w:p>
-      <w:pPr>
-        <w:numPr>
-          <w:ilvl w:val="0"/>
-          <w:numId w:val="3"/>
-        </w:numPr>
-      </w:pPr>
-      <w:r>
-        <w:t xml:space="preserve">During </w:t>
-      </w:r>
-      <w:proofErr w:type="spellStart"/>
-      <w:r>
+        <w:t>n_quickTask is counted globally across all monitored apps within the window.</w:t>
+      </w:r>
+    </w:p>
+    <w:p>
+      <w:pPr>
+        <w:rPr>
+          <w:lang w:val="en-US"/>
+        </w:rPr>
+      </w:pPr>
+    </w:p>
+    <w:p>
+      <w:pPr>
+        <w:rPr>
+          <w:lang w:val="en-US"/>
+        </w:rPr>
+      </w:pPr>
+    </w:p>
+    <w:p>
+      <w:pPr>
+        <w:pStyle w:val="berschrift2"/>
+        <w:rPr>
+          <w:lang w:val="en-US"/>
+        </w:rPr>
+      </w:pPr>
+      <w:r>
+        <w:rPr>
+          <w:lang w:val="en-US"/>
+        </w:rPr>
+        <w:t xml:space="preserve">Logic between t_intention, </w:t>
+      </w:r>
+      <w:r>
+        <w:rPr>
+          <w:lang w:val="en-US"/>
+        </w:rPr>
         <w:t>t_quickTask</w:t>
       </w:r>
-      <w:proofErr w:type="spellEnd"/>
-      <w:r>
-        <w:t>:</w:t>
-      </w:r>
-    </w:p>
-    <w:p>
-      <w:pPr>
-        <w:numPr>
-          <w:ilvl w:val="1"/>
-          <w:numId w:val="3"/>
-        </w:numPr>
-        <w:rPr>
-          <w:lang w:val="en-US"/>
-        </w:rPr>
-      </w:pPr>
-      <w:r>
-        <w:rPr>
-          <w:lang w:val="en-US"/>
-        </w:rPr>
-        <w:t>User may freely switch apps and return to monitored apps</w:t>
-      </w:r>
-    </w:p>
-    <w:p>
-      <w:pPr>
-        <w:numPr>
-          <w:ilvl w:val="1"/>
-          <w:numId w:val="3"/>
-        </w:numPr>
-      </w:pPr>
-      <w:proofErr w:type="spellStart"/>
-      <w:r>
-        <w:t>No</w:t>
-      </w:r>
-      <w:proofErr w:type="spellEnd"/>
-      <w:r>
-        <w:t xml:space="preserve"> </w:t>
-      </w:r>
-      <w:proofErr w:type="spellStart"/>
-      <w:r>
-        <w:t>intervention</w:t>
-      </w:r>
-      <w:proofErr w:type="spellEnd"/>
-      <w:r>
-        <w:t xml:space="preserve"> </w:t>
-      </w:r>
-      <w:proofErr w:type="spellStart"/>
-      <w:r>
-        <w:t>process</w:t>
-      </w:r>
-      <w:proofErr w:type="spellEnd"/>
-      <w:r>
-        <w:t xml:space="preserve"> </w:t>
-      </w:r>
-      <w:proofErr w:type="spellStart"/>
-      <w:r>
-        <w:t>shall</w:t>
-      </w:r>
-      <w:proofErr w:type="spellEnd"/>
-      <w:r>
-        <w:t xml:space="preserve"> </w:t>
-      </w:r>
-      <w:proofErr w:type="spellStart"/>
-      <w:r>
-        <w:t>start</w:t>
-      </w:r>
-      <w:proofErr w:type="spellEnd"/>
-    </w:p>
-    <w:p>
-      <w:pPr>
-        <w:numPr>
-          <w:ilvl w:val="0"/>
-          <w:numId w:val="3"/>
-        </w:numPr>
-        <w:rPr>
-          <w:lang w:val="en-US"/>
-        </w:rPr>
-      </w:pPr>
-      <w:r>
-        <w:rPr>
-          <w:lang w:val="en-US"/>
-        </w:rPr>
-        <w:t xml:space="preserve">Quick Task does </w:t>
-      </w:r>
-      <w:r>
-        <w:rPr>
-          <w:b/>
-          <w:bCs/>
-          <w:lang w:val="en-US"/>
-        </w:rPr>
-        <w:t>not</w:t>
-      </w:r>
-      <w:r>
-        <w:rPr>
-          <w:lang w:val="en-US"/>
-        </w:rPr>
-        <w:t xml:space="preserve"> create or extend </w:t>
-      </w:r>
-      <w:proofErr w:type="spellStart"/>
-      <w:r>
-        <w:rPr>
-          <w:lang w:val="en-US"/>
-        </w:rPr>
-        <w:t>t_</w:t>
-      </w:r>
-      <w:r>
-        <w:rPr>
-          <w:lang w:val="en-US"/>
-        </w:rPr>
-        <w:t>intention</w:t>
-      </w:r>
-      <w:proofErr w:type="spellEnd"/>
-      <w:r>
-        <w:rPr>
-          <w:lang w:val="en-US"/>
-        </w:rPr>
-        <w:t>.</w:t>
-      </w:r>
-    </w:p>
-    <w:p>
-      <w:pPr>
-        <w:numPr>
-          <w:ilvl w:val="0"/>
-          <w:numId w:val="3"/>
-        </w:numPr>
-      </w:pPr>
-      <w:proofErr w:type="spellStart"/>
-      <w:r>
-        <w:t>When</w:t>
-      </w:r>
-      <w:proofErr w:type="spellEnd"/>
-      <w:r>
-        <w:t xml:space="preserve"> </w:t>
-      </w:r>
-      <w:proofErr w:type="spellStart"/>
-      <w:r>
-        <w:t>t_quickTask</w:t>
-      </w:r>
-      <w:proofErr w:type="spellEnd"/>
-      <w:r>
-        <w:t xml:space="preserve"> </w:t>
-      </w:r>
-      <w:proofErr w:type="spellStart"/>
-      <w:r>
-        <w:t>expires</w:t>
-      </w:r>
-      <w:proofErr w:type="spellEnd"/>
-      <w:r>
-        <w:t>:</w:t>
-      </w:r>
-    </w:p>
-    <w:p>
-      <w:pPr>
-        <w:numPr>
-          <w:ilvl w:val="1"/>
-          <w:numId w:val="3"/>
-        </w:numPr>
-        <w:rPr>
-          <w:b/>
-          <w:bCs/>
-          <w:lang w:val="en-US"/>
-        </w:rPr>
-      </w:pPr>
-      <w:r>
-        <w:rPr>
-          <w:b/>
-          <w:bCs/>
-          <w:lang w:val="en-US"/>
-        </w:rPr>
-        <w:t xml:space="preserve">case 1: </w:t>
-      </w:r>
-      <w:proofErr w:type="spellStart"/>
-      <w:r>
-        <w:rPr>
-          <w:b/>
-          <w:bCs/>
-          <w:lang w:val="en-US"/>
-        </w:rPr>
-        <w:t>t_quickTask</w:t>
-      </w:r>
-      <w:proofErr w:type="spellEnd"/>
-      <w:r>
-        <w:rPr>
-          <w:b/>
-          <w:bCs/>
-          <w:lang w:val="en-US"/>
-        </w:rPr>
-        <w:t xml:space="preserve"> expires while the user is still on the app</w:t>
-      </w:r>
-    </w:p>
-    <w:p>
-      <w:pPr>
-        <w:numPr>
-          <w:ilvl w:val="2"/>
-          <w:numId w:val="3"/>
-        </w:numPr>
-        <w:rPr>
-          <w:lang w:val="en-US"/>
-        </w:rPr>
-      </w:pPr>
-      <w:r>
-        <w:rPr>
-          <w:lang w:val="en-US"/>
-        </w:rPr>
-        <w:t xml:space="preserve">if </w:t>
-      </w:r>
-      <w:proofErr w:type="spellStart"/>
-      <w:r>
-        <w:rPr>
-          <w:lang w:val="en-US"/>
-        </w:rPr>
-        <w:t>n_quickTask</w:t>
-      </w:r>
-      <w:proofErr w:type="spellEnd"/>
-      <w:r>
-        <w:rPr>
-          <w:lang w:val="en-US"/>
-        </w:rPr>
-        <w:t xml:space="preserve"> &gt; 0 → Quick Task dialog again</w:t>
-      </w:r>
-    </w:p>
-    <w:p>
-      <w:pPr>
-        <w:numPr>
-          <w:ilvl w:val="3"/>
-          <w:numId w:val="3"/>
-        </w:numPr>
-        <w:rPr>
-          <w:lang w:val="en-US"/>
-        </w:rPr>
-      </w:pPr>
-      <w:proofErr w:type="spellStart"/>
-      <w:r>
-        <w:rPr>
-          <w:lang w:val="en-US"/>
-        </w:rPr>
-        <w:t>QuickTaskExpiredScreen</w:t>
-      </w:r>
-      <w:proofErr w:type="spellEnd"/>
-      <w:r>
-        <w:rPr>
-          <w:lang w:val="en-US"/>
-        </w:rPr>
-        <w:t xml:space="preserve"> appears, User sees:  “Your quick task is finished. What </w:t>
-      </w:r>
-      <w:r>
-        <w:rPr>
-          <w:lang w:val="en-US"/>
-        </w:rPr>
-        <w:t>would</w:t>
-      </w:r>
-      <w:r>
-        <w:rPr>
-          <w:lang w:val="en-US"/>
-        </w:rPr>
-        <w:t xml:space="preserve"> you </w:t>
-      </w:r>
-      <w:r>
-        <w:rPr>
-          <w:lang w:val="en-US"/>
-        </w:rPr>
-        <w:t>like</w:t>
-      </w:r>
-      <w:r>
-        <w:rPr>
-          <w:lang w:val="en-US"/>
-        </w:rPr>
-        <w:t xml:space="preserve"> to do next?</w:t>
-      </w:r>
-    </w:p>
-    <w:p>
-      <w:pPr>
-        <w:numPr>
-          <w:ilvl w:val="3"/>
-          <w:numId w:val="3"/>
-        </w:numPr>
-        <w:rPr>
-          <w:lang w:val="en-US"/>
-        </w:rPr>
-      </w:pPr>
-      <w:r>
-        <w:rPr>
-          <w:lang w:val="en-US"/>
-        </w:rPr>
-        <w:t>Native transitions: ACTIVE → POST_CHOICE</w:t>
-      </w:r>
-    </w:p>
-    <w:p>
-      <w:pPr>
-        <w:numPr>
-          <w:ilvl w:val="3"/>
-          <w:numId w:val="3"/>
-        </w:numPr>
-        <w:rPr>
-          <w:lang w:val="en-US"/>
-        </w:rPr>
-      </w:pPr>
-      <w:r>
-        <w:rPr>
-          <w:lang w:val="en-US"/>
-        </w:rPr>
-        <w:t>Native emits: SHOW_POST_QUICK_TASK_CHOICE</w:t>
-      </w:r>
-    </w:p>
-    <w:p>
-      <w:pPr>
-        <w:numPr>
-          <w:ilvl w:val="3"/>
-          <w:numId w:val="3"/>
-        </w:numPr>
-        <w:rPr>
-          <w:lang w:val="en-US"/>
-        </w:rPr>
-      </w:pPr>
-      <w:r>
-        <w:rPr>
-          <w:lang w:val="en-US"/>
-        </w:rPr>
-        <w:t>User options:</w:t>
-      </w:r>
-    </w:p>
-    <w:p>
-      <w:pPr>
-        <w:numPr>
-          <w:ilvl w:val="4"/>
-          <w:numId w:val="3"/>
-        </w:numPr>
-        <w:rPr>
-          <w:lang w:val="en-US"/>
-        </w:rPr>
-      </w:pPr>
-      <w:r>
-        <w:rPr>
-          <w:lang w:val="en-US"/>
-        </w:rPr>
-        <w:t>Continue</w:t>
-      </w:r>
-    </w:p>
-    <w:p>
-      <w:pPr>
-        <w:numPr>
-          <w:ilvl w:val="4"/>
-          <w:numId w:val="3"/>
-        </w:numPr>
-        <w:rPr>
-          <w:lang w:val="en-US"/>
-        </w:rPr>
-      </w:pPr>
-      <w:r>
-        <w:rPr>
-          <w:lang w:val="en-US"/>
-        </w:rPr>
-        <w:t>Quit: launches to the cellphone home screen.</w:t>
-      </w:r>
-    </w:p>
-    <w:p>
-      <w:pPr>
-        <w:numPr>
-          <w:ilvl w:val="2"/>
-          <w:numId w:val="3"/>
-        </w:numPr>
-        <w:rPr>
-          <w:lang w:val="en-US"/>
-        </w:rPr>
-      </w:pPr>
-      <w:r>
-        <w:rPr>
-          <w:lang w:val="en-US"/>
-        </w:rPr>
-        <w:t xml:space="preserve">if </w:t>
-      </w:r>
-      <w:proofErr w:type="spellStart"/>
-      <w:r>
-        <w:rPr>
-          <w:lang w:val="en-US"/>
-        </w:rPr>
-        <w:t>n_quickTask</w:t>
-      </w:r>
-      <w:proofErr w:type="spellEnd"/>
-      <w:r>
-        <w:rPr>
-          <w:lang w:val="en-US"/>
-        </w:rPr>
-        <w:t xml:space="preserve"> = 0, intervention flow starts.</w:t>
-      </w:r>
-    </w:p>
-    <w:p>
-      <w:pPr>
-        <w:numPr>
-          <w:ilvl w:val="1"/>
-          <w:numId w:val="3"/>
-        </w:numPr>
-        <w:rPr>
-          <w:b/>
-          <w:bCs/>
-          <w:lang w:val="en-US"/>
-        </w:rPr>
-      </w:pPr>
-      <w:r>
-        <w:rPr>
-          <w:b/>
-          <w:bCs/>
-          <w:lang w:val="en-US"/>
-        </w:rPr>
-        <w:t xml:space="preserve">Case 2: </w:t>
-      </w:r>
-      <w:proofErr w:type="spellStart"/>
-      <w:r>
-        <w:rPr>
-          <w:b/>
-          <w:bCs/>
-          <w:lang w:val="en-US"/>
-        </w:rPr>
-        <w:t>t_quickTask</w:t>
-      </w:r>
-      <w:proofErr w:type="spellEnd"/>
-      <w:r>
-        <w:rPr>
-          <w:b/>
-          <w:bCs/>
-          <w:lang w:val="en-US"/>
-        </w:rPr>
-        <w:t xml:space="preserve"> expires while the user is NOT on the app</w:t>
-      </w:r>
-    </w:p>
-    <w:p>
-      <w:pPr>
-        <w:numPr>
-          <w:ilvl w:val="2"/>
-          <w:numId w:val="3"/>
-        </w:numPr>
-        <w:rPr>
-          <w:lang w:val="en-US"/>
-        </w:rPr>
-      </w:pPr>
-      <w:r>
-        <w:rPr>
-          <w:lang w:val="en-US"/>
-        </w:rPr>
-        <w:t>Native transitions:</w:t>
-      </w:r>
-      <w:r>
-        <w:rPr>
-          <w:rFonts w:hint="eastAsia"/>
-        </w:rPr>
-        <w:t xml:space="preserve"> </w:t>
-      </w:r>
-      <w:r>
-        <w:rPr>
-          <w:lang w:val="en-US"/>
-        </w:rPr>
-        <w:t>ACTIVE → IDLE</w:t>
-      </w:r>
-    </w:p>
-    <w:p>
-      <w:pPr>
-        <w:numPr>
-          <w:ilvl w:val="2"/>
-          <w:numId w:val="3"/>
-        </w:numPr>
-        <w:rPr>
-          <w:lang w:val="en-US"/>
-        </w:rPr>
-      </w:pPr>
-      <w:r>
-        <w:rPr>
-          <w:lang w:val="en-US"/>
-        </w:rPr>
-        <w:t>Native:</w:t>
-      </w:r>
-    </w:p>
-    <w:p>
-      <w:pPr>
-        <w:numPr>
-          <w:ilvl w:val="3"/>
-          <w:numId w:val="3"/>
-        </w:numPr>
-        <w:rPr>
-          <w:lang w:val="en-US"/>
-        </w:rPr>
-      </w:pPr>
-      <w:r>
-        <w:rPr>
-          <w:lang w:val="en-US"/>
-        </w:rPr>
-        <w:t>clears Quick Task state</w:t>
-      </w:r>
-    </w:p>
-    <w:p>
-      <w:pPr>
-        <w:numPr>
-          <w:ilvl w:val="3"/>
-          <w:numId w:val="3"/>
-        </w:numPr>
-        <w:rPr>
-          <w:lang w:val="en-US"/>
-        </w:rPr>
-      </w:pPr>
-      <w:r>
-        <w:rPr>
-          <w:lang w:val="en-US"/>
-        </w:rPr>
-        <w:t>No intervention triggered immediately</w:t>
-      </w:r>
-    </w:p>
-    <w:p>
-      <w:pPr>
-        <w:numPr>
-          <w:ilvl w:val="2"/>
-          <w:numId w:val="3"/>
-        </w:numPr>
-        <w:rPr>
-          <w:lang w:val="en-US"/>
-        </w:rPr>
-      </w:pPr>
-      <w:r>
-        <w:rPr>
-          <w:lang w:val="en-US"/>
-        </w:rPr>
-        <w:t>What happens later</w:t>
-      </w:r>
-    </w:p>
-    <w:p>
-      <w:pPr>
-        <w:numPr>
-          <w:ilvl w:val="3"/>
-          <w:numId w:val="3"/>
-        </w:numPr>
-        <w:rPr>
-          <w:lang w:val="en-US"/>
-        </w:rPr>
-      </w:pPr>
-      <w:r>
-        <w:rPr>
-          <w:lang w:val="en-US"/>
-        </w:rPr>
-        <w:t>When user later opens the app:</w:t>
-      </w:r>
-    </w:p>
-    <w:p>
-      <w:pPr>
-        <w:numPr>
-          <w:ilvl w:val="4"/>
-          <w:numId w:val="3"/>
-        </w:numPr>
-        <w:rPr>
-          <w:lang w:val="en-US"/>
-        </w:rPr>
-      </w:pPr>
-      <w:r>
-        <w:rPr>
-          <w:lang w:val="en-US"/>
-        </w:rPr>
-        <w:t>Normal entry logic applies (Phase 4.1):</w:t>
-      </w:r>
-    </w:p>
-    <w:p>
-      <w:pPr>
-        <w:numPr>
-          <w:ilvl w:val="5"/>
-          <w:numId w:val="3"/>
-        </w:numPr>
-        <w:rPr>
-          <w:lang w:val="en-US"/>
-        </w:rPr>
-      </w:pPr>
-      <w:r>
-        <w:rPr>
-          <w:rFonts w:hint="eastAsia"/>
-          <w:lang w:val="en-US"/>
-        </w:rPr>
-        <w:t xml:space="preserve">If </w:t>
-      </w:r>
-      <w:proofErr w:type="spellStart"/>
-      <w:r>
-        <w:rPr>
-          <w:rFonts w:hint="eastAsia"/>
-          <w:lang w:val="en-US"/>
-        </w:rPr>
-        <w:t>n_quickTask</w:t>
-      </w:r>
-      <w:proofErr w:type="spellEnd"/>
-      <w:r>
-        <w:rPr>
-          <w:rFonts w:hint="eastAsia"/>
-          <w:lang w:val="en-US"/>
-        </w:rPr>
-        <w:t xml:space="preserve"> &gt; 0 </w:t>
-      </w:r>
-      <w:r>
-        <w:rPr>
-          <w:rFonts w:hint="eastAsia"/>
-          <w:lang w:val="en-US"/>
-        </w:rPr>
-        <w:t>→</w:t>
-      </w:r>
-      <w:r>
-        <w:rPr>
-          <w:rFonts w:hint="eastAsia"/>
-          <w:lang w:val="en-US"/>
-        </w:rPr>
-        <w:t xml:space="preserve"> Quick Task dialog</w:t>
-      </w:r>
-    </w:p>
-    <w:p>
-      <w:pPr>
-        <w:numPr>
-          <w:ilvl w:val="5"/>
-          <w:numId w:val="3"/>
-        </w:numPr>
-        <w:rPr>
-          <w:lang w:val="en-US"/>
-        </w:rPr>
-      </w:pPr>
-      <w:r>
-        <w:rPr>
-          <w:rFonts w:hint="eastAsia"/>
-          <w:lang w:val="en-US"/>
-        </w:rPr>
-        <w:t xml:space="preserve">If </w:t>
-      </w:r>
-      <w:proofErr w:type="spellStart"/>
-      <w:r>
-        <w:rPr>
-          <w:rFonts w:hint="eastAsia"/>
-          <w:lang w:val="en-US"/>
-        </w:rPr>
-        <w:t>n_quickTask</w:t>
-      </w:r>
-      <w:proofErr w:type="spellEnd"/>
-      <w:r>
-        <w:rPr>
-          <w:rFonts w:hint="eastAsia"/>
-          <w:lang w:val="en-US"/>
-        </w:rPr>
-        <w:t xml:space="preserve"> == 0 </w:t>
-      </w:r>
-      <w:r>
-        <w:rPr>
-          <w:rFonts w:hint="eastAsia"/>
-          <w:lang w:val="en-US"/>
-        </w:rPr>
-        <w:t>→</w:t>
-      </w:r>
-      <w:r>
-        <w:rPr>
-          <w:rFonts w:hint="eastAsia"/>
-          <w:lang w:val="en-US"/>
-        </w:rPr>
-        <w:t xml:space="preserve"> Intervention</w:t>
-      </w:r>
-    </w:p>
-    <w:p>
-      <w:pPr>
-        <w:numPr>
-          <w:ilvl w:val="0"/>
-          <w:numId w:val="3"/>
-        </w:numPr>
-        <w:rPr>
-          <w:lang w:val="en-US"/>
-        </w:rPr>
-      </w:pPr>
-      <w:r>
-        <w:rPr>
-          <w:lang w:val="en-US"/>
-        </w:rPr>
-        <w:t>No timer state from before the Quick Task is resumed or reused.</w:t>
-      </w:r>
-    </w:p>
-    <w:p>
-      <w:pPr>
-        <w:numPr>
-          <w:ilvl w:val="0"/>
-          <w:numId w:val="3"/>
-        </w:numPr>
-        <w:rPr>
-          <w:lang w:val="en-US"/>
-        </w:rPr>
-      </w:pPr>
-      <w:proofErr w:type="spellStart"/>
-      <w:r>
-        <w:rPr>
-          <w:lang w:val="en-US"/>
-        </w:rPr>
-        <w:t>n_quickTask</w:t>
-      </w:r>
-      <w:proofErr w:type="spellEnd"/>
-      <w:r>
-        <w:rPr>
-          <w:lang w:val="en-US"/>
-        </w:rPr>
-        <w:t xml:space="preserve"> is counted globally across all monitored apps within the window.</w:t>
-      </w:r>
-    </w:p>
-    <w:p>
-      <w:pPr>
-        <w:rPr>
-          <w:lang w:val="en-US"/>
-        </w:rPr>
-      </w:pPr>
-    </w:p>
-    <w:p>
-      <w:pPr>
-        <w:rPr>
-          <w:lang w:val="en-US"/>
-        </w:rPr>
-      </w:pPr>
-    </w:p>
-    <w:p>
-      <w:pPr>
-        <w:pStyle w:val="berschrift2"/>
-        <w:rPr>
-          <w:lang w:val="en-US"/>
-        </w:rPr>
-      </w:pPr>
-      <w:r>
-        <w:rPr>
-          <w:lang w:val="en-US"/>
-        </w:rPr>
-        <w:t xml:space="preserve">Logic between </w:t>
-      </w:r>
-      <w:proofErr w:type="spellStart"/>
-      <w:r>
-        <w:rPr>
-          <w:lang w:val="en-US"/>
-        </w:rPr>
-        <w:t>t_intention</w:t>
-      </w:r>
-      <w:proofErr w:type="spellEnd"/>
-      <w:r>
-        <w:rPr>
-          <w:lang w:val="en-US"/>
-        </w:rPr>
-        <w:t xml:space="preserve">, </w:t>
-      </w:r>
-      <w:proofErr w:type="spellStart"/>
-      <w:r>
-        <w:rPr>
-          <w:lang w:val="en-US"/>
-        </w:rPr>
-        <w:t>t_quickTask</w:t>
-      </w:r>
-      <w:proofErr w:type="spellEnd"/>
-      <w:r>
-        <w:rPr>
-          <w:lang w:val="en-US"/>
-        </w:rPr>
-        <w:t xml:space="preserve">, </w:t>
-      </w:r>
-      <w:proofErr w:type="spellStart"/>
-      <w:r>
-        <w:rPr>
-          <w:lang w:val="en-US"/>
-        </w:rPr>
-        <w:t>n_quickTasks</w:t>
-      </w:r>
-      <w:proofErr w:type="spellEnd"/>
+      <w:r>
+        <w:rPr>
+          <w:lang w:val="en-US"/>
+        </w:rPr>
+        <w:t>, n_quickTasks</w:t>
+      </w:r>
     </w:p>
     <w:p>
       <w:pPr>
@@ -2478,21 +2000,7 @@
         <w:rPr>
           <w:lang w:val="en-US"/>
         </w:rPr>
-        <w:t xml:space="preserve">check the </w:t>
-      </w:r>
-      <w:proofErr w:type="spellStart"/>
-      <w:r>
-        <w:rPr>
-          <w:lang w:val="en-US"/>
-        </w:rPr>
-        <w:t>t_intention</w:t>
-      </w:r>
-      <w:proofErr w:type="spellEnd"/>
-      <w:r>
-        <w:rPr>
-          <w:lang w:val="en-US"/>
-        </w:rPr>
-        <w:t xml:space="preserve"> for this opening monitored app, </w:t>
+        <w:t xml:space="preserve">check the t_intention for this opening monitored app, </w:t>
       </w:r>
     </w:p>
     <w:p>
@@ -2510,21 +2018,7 @@
         <w:rPr>
           <w:lang w:val="en-US"/>
         </w:rPr>
-        <w:t xml:space="preserve">if </w:t>
-      </w:r>
-      <w:proofErr w:type="spellStart"/>
-      <w:r>
-        <w:rPr>
-          <w:lang w:val="en-US"/>
-        </w:rPr>
-        <w:t>t_intention</w:t>
-      </w:r>
-      <w:proofErr w:type="spellEnd"/>
-      <w:r>
-        <w:rPr>
-          <w:lang w:val="en-US"/>
-        </w:rPr>
-        <w:t xml:space="preserve"> !=0: </w:t>
+        <w:t xml:space="preserve">if t_intention !=0: </w:t>
       </w:r>
       <w:r>
         <w:rPr>
@@ -2548,21 +2042,7 @@
         <w:rPr>
           <w:lang w:val="en-US"/>
         </w:rPr>
-        <w:t xml:space="preserve">if </w:t>
-      </w:r>
-      <w:proofErr w:type="spellStart"/>
-      <w:r>
-        <w:rPr>
-          <w:lang w:val="en-US"/>
-        </w:rPr>
-        <w:t>t_intention</w:t>
-      </w:r>
-      <w:proofErr w:type="spellEnd"/>
-      <w:r>
-        <w:rPr>
-          <w:lang w:val="en-US"/>
-        </w:rPr>
-        <w:t xml:space="preserve">  =0:</w:t>
+        <w:t>if t_intention  =0:</w:t>
       </w:r>
     </w:p>
     <w:p>
@@ -2580,21 +2060,7 @@
         <w:rPr>
           <w:lang w:val="en-US"/>
         </w:rPr>
-        <w:t xml:space="preserve">if </w:t>
-      </w:r>
-      <w:proofErr w:type="spellStart"/>
-      <w:r>
-        <w:rPr>
-          <w:lang w:val="en-US"/>
-        </w:rPr>
-        <w:t>n_quickTasks</w:t>
-      </w:r>
-      <w:proofErr w:type="spellEnd"/>
-      <w:r>
-        <w:rPr>
-          <w:lang w:val="en-US"/>
-        </w:rPr>
-        <w:t xml:space="preserve"> != 0</w:t>
+        <w:t>if n_quickTasks != 0</w:t>
       </w:r>
     </w:p>
     <w:p>
@@ -2612,16 +2078,8 @@
         <w:rPr>
           <w:lang w:val="en-US"/>
         </w:rPr>
-        <w:t xml:space="preserve">if </w:t>
-      </w:r>
-      <w:proofErr w:type="spellStart"/>
-      <w:r>
-        <w:rPr>
-          <w:lang w:val="en-US"/>
-        </w:rPr>
-        <w:t>t_quickTask</w:t>
-      </w:r>
-      <w:proofErr w:type="spellEnd"/>
+        <w:t>if t_quickTask</w:t>
+      </w:r>
       <w:r>
         <w:rPr>
           <w:lang w:val="en-US"/>
@@ -2656,21 +2114,7 @@
         <w:rPr>
           <w:lang w:val="en-US"/>
         </w:rPr>
-        <w:t xml:space="preserve">if </w:t>
-      </w:r>
-      <w:proofErr w:type="spellStart"/>
-      <w:r>
-        <w:rPr>
-          <w:lang w:val="en-US"/>
-        </w:rPr>
-        <w:t>t_quickTask</w:t>
-      </w:r>
-      <w:proofErr w:type="spellEnd"/>
-      <w:r>
-        <w:rPr>
-          <w:lang w:val="en-US"/>
-        </w:rPr>
-        <w:t xml:space="preserve"> = 0 or has no value</w:t>
+        <w:t>if t_quickTask = 0 or has no value</w:t>
       </w:r>
       <w:r>
         <w:rPr>
@@ -2700,21 +2144,7 @@
         <w:rPr>
           <w:lang w:val="en-US"/>
         </w:rPr>
-        <w:t xml:space="preserve">if </w:t>
-      </w:r>
-      <w:proofErr w:type="spellStart"/>
-      <w:r>
-        <w:rPr>
-          <w:lang w:val="en-US"/>
-        </w:rPr>
-        <w:t>n_quickTasks</w:t>
-      </w:r>
-      <w:proofErr w:type="spellEnd"/>
-      <w:r>
-        <w:rPr>
-          <w:lang w:val="en-US"/>
-        </w:rPr>
-        <w:t xml:space="preserve"> = 0</w:t>
+        <w:t>if n_quickTasks = 0</w:t>
       </w:r>
       <w:r>
         <w:rPr>
@@ -2858,21 +2288,7 @@
         <w:rPr>
           <w:lang w:val="en-US"/>
         </w:rPr>
-        <w:t xml:space="preserve"> between the operating system–level triggers and the </w:t>
-      </w:r>
-      <w:proofErr w:type="spellStart"/>
-      <w:r>
-        <w:rPr>
-          <w:lang w:val="en-US"/>
-        </w:rPr>
-        <w:t>BreakLoop</w:t>
-      </w:r>
-      <w:proofErr w:type="spellEnd"/>
-      <w:r>
-        <w:rPr>
-          <w:lang w:val="en-US"/>
-        </w:rPr>
-        <w:t xml:space="preserve"> intervention logic.</w:t>
+        <w:t xml:space="preserve"> between the operating system–level triggers and the BreakLoop intervention logic.</w:t>
       </w:r>
     </w:p>
     <w:p>
@@ -3059,21 +2475,7 @@
         <w:rPr>
           <w:lang w:val="en-US"/>
         </w:rPr>
-        <w:t xml:space="preserve"> is any application explicitly configured by the user to be subject to </w:t>
-      </w:r>
-      <w:proofErr w:type="spellStart"/>
-      <w:r>
-        <w:rPr>
-          <w:lang w:val="en-US"/>
-        </w:rPr>
-        <w:t>BreakLoop</w:t>
-      </w:r>
-      <w:proofErr w:type="spellEnd"/>
-      <w:r>
-        <w:rPr>
-          <w:lang w:val="en-US"/>
-        </w:rPr>
-        <w:t xml:space="preserve"> intervention logic.</w:t>
+        <w:t xml:space="preserve"> is any application explicitly configured by the user to be subject to BreakLoop intervention logic.</w:t>
       </w:r>
     </w:p>
     <w:p>
@@ -3326,42 +2728,20 @@
         <w:rPr>
           <w:lang w:val="en-US"/>
         </w:rPr>
-        <w:t>3.1 Intention Timer (</w:t>
-      </w:r>
-      <w:proofErr w:type="spellStart"/>
-      <w:r>
-        <w:rPr>
-          <w:lang w:val="en-US"/>
-        </w:rPr>
-        <w:t>t_intention</w:t>
-      </w:r>
-      <w:proofErr w:type="spellEnd"/>
-      <w:r>
-        <w:rPr>
-          <w:lang w:val="en-US"/>
-        </w:rPr>
-        <w:t>)</w:t>
-      </w:r>
-    </w:p>
-    <w:p>
-      <w:pPr>
-        <w:rPr>
-          <w:lang w:val="en-US"/>
-        </w:rPr>
-      </w:pPr>
-      <w:proofErr w:type="spellStart"/>
-      <w:r>
-        <w:rPr>
-          <w:lang w:val="en-US"/>
-        </w:rPr>
-        <w:t>t_intention</w:t>
-      </w:r>
-      <w:proofErr w:type="spellEnd"/>
-      <w:r>
-        <w:rPr>
-          <w:lang w:val="en-US"/>
-        </w:rPr>
-        <w:t xml:space="preserve"> measures the time since the user last </w:t>
+        <w:t>3.1 Intention Timer (t_intention)</w:t>
+      </w:r>
+    </w:p>
+    <w:p>
+      <w:pPr>
+        <w:rPr>
+          <w:lang w:val="en-US"/>
+        </w:rPr>
+      </w:pPr>
+      <w:r>
+        <w:rPr>
+          <w:lang w:val="en-US"/>
+        </w:rPr>
+        <w:t xml:space="preserve">t_intention measures the time since the user last </w:t>
       </w:r>
       <w:r>
         <w:rPr>
@@ -3446,42 +2826,20 @@
         <w:rPr>
           <w:lang w:val="en-US"/>
         </w:rPr>
-        <w:t>3.2 Quick Task Timer (</w:t>
-      </w:r>
-      <w:proofErr w:type="spellStart"/>
-      <w:r>
-        <w:rPr>
-          <w:lang w:val="en-US"/>
-        </w:rPr>
-        <w:t>t_quickTask</w:t>
-      </w:r>
-      <w:proofErr w:type="spellEnd"/>
-      <w:r>
-        <w:rPr>
-          <w:lang w:val="en-US"/>
-        </w:rPr>
-        <w:t>)</w:t>
-      </w:r>
-    </w:p>
-    <w:p>
-      <w:pPr>
-        <w:rPr>
-          <w:lang w:val="en-US"/>
-        </w:rPr>
-      </w:pPr>
-      <w:proofErr w:type="spellStart"/>
-      <w:r>
-        <w:rPr>
-          <w:lang w:val="en-US"/>
-        </w:rPr>
-        <w:t>t_quickTask</w:t>
-      </w:r>
-      <w:proofErr w:type="spellEnd"/>
-      <w:r>
-        <w:rPr>
-          <w:lang w:val="en-US"/>
-        </w:rPr>
-        <w:t xml:space="preserve"> is the fixed duration of a Quick Task session.</w:t>
+        <w:t>3.2 Quick Task Timer (t_quickTask)</w:t>
+      </w:r>
+    </w:p>
+    <w:p>
+      <w:pPr>
+        <w:rPr>
+          <w:lang w:val="en-US"/>
+        </w:rPr>
+      </w:pPr>
+      <w:r>
+        <w:rPr>
+          <w:lang w:val="en-US"/>
+        </w:rPr>
+        <w:t>t_quickTask is the fixed duration of a Quick Task session.</w:t>
       </w:r>
     </w:p>
     <w:p>
@@ -3524,42 +2882,20 @@
         <w:rPr>
           <w:lang w:val="en-US"/>
         </w:rPr>
-        <w:t>3.3 Quick Task Counter (</w:t>
-      </w:r>
-      <w:proofErr w:type="spellStart"/>
-      <w:r>
-        <w:rPr>
-          <w:lang w:val="en-US"/>
-        </w:rPr>
-        <w:t>n_quickTask</w:t>
-      </w:r>
-      <w:proofErr w:type="spellEnd"/>
-      <w:r>
-        <w:rPr>
-          <w:lang w:val="en-US"/>
-        </w:rPr>
-        <w:t>)</w:t>
-      </w:r>
-    </w:p>
-    <w:p>
-      <w:pPr>
-        <w:rPr>
-          <w:lang w:val="en-US"/>
-        </w:rPr>
-      </w:pPr>
-      <w:proofErr w:type="spellStart"/>
-      <w:r>
-        <w:rPr>
-          <w:lang w:val="en-US"/>
-        </w:rPr>
-        <w:t>n_quickTask</w:t>
-      </w:r>
-      <w:proofErr w:type="spellEnd"/>
-      <w:r>
-        <w:rPr>
-          <w:lang w:val="en-US"/>
-        </w:rPr>
-        <w:t xml:space="preserve"> limits how many Quick Tasks may be used within a sliding time window.</w:t>
+        <w:t>3.3 Quick Task Counter (n_quickTask)</w:t>
+      </w:r>
+    </w:p>
+    <w:p>
+      <w:pPr>
+        <w:rPr>
+          <w:lang w:val="en-US"/>
+        </w:rPr>
+      </w:pPr>
+      <w:r>
+        <w:rPr>
+          <w:lang w:val="en-US"/>
+        </w:rPr>
+        <w:t>n_quickTask limits how many Quick Tasks may be used within a sliding time window.</w:t>
       </w:r>
     </w:p>
     <w:p>
@@ -3646,41 +2982,6 @@
         </w:rPr>
         <w:t xml:space="preserve"> occurs when a monitored app becomes the foreground app </w:t>
       </w:r>
-      <w:r>
-        <w:rPr>
-          <w:b/>
-          <w:bCs/>
-          <w:lang w:val="en-US"/>
-        </w:rPr>
-        <w:t>and remains foreground long enough to be considered intentional</w:t>
-      </w:r>
-      <w:r>
-        <w:rPr>
-          <w:lang w:val="en-US"/>
-        </w:rPr>
-        <w:t>.</w:t>
-      </w:r>
-    </w:p>
-    <w:p>
-      <w:pPr>
-        <w:rPr>
-          <w:lang w:val="en-US"/>
-        </w:rPr>
-      </w:pPr>
-      <w:r>
-        <w:rPr>
-          <w:b/>
-          <w:bCs/>
-          <w:lang w:val="en-US"/>
-        </w:rPr>
-        <w:t>(Updated in V2)</w:t>
-      </w:r>
-      <w:r>
-        <w:rPr>
-          <w:lang w:val="en-US"/>
-        </w:rPr>
-        <w:t xml:space="preserve"> Very brief foreground flickers (e.g. app switch animations) must not be treated as valid entries.</w:t>
-      </w:r>
     </w:p>
     <w:p>
       <w:pPr>
@@ -3764,21 +3065,7 @@
         <w:rPr>
           <w:lang w:val="en-US"/>
         </w:rPr>
-        <w:t xml:space="preserve">Else if </w:t>
-      </w:r>
-      <w:proofErr w:type="spellStart"/>
-      <w:r>
-        <w:rPr>
-          <w:lang w:val="en-US"/>
-        </w:rPr>
-        <w:t>t_intention</w:t>
-      </w:r>
-      <w:proofErr w:type="spellEnd"/>
-      <w:r>
-        <w:rPr>
-          <w:lang w:val="en-US"/>
-        </w:rPr>
-        <w:t xml:space="preserve"> &lt; threshold → </w:t>
+        <w:t xml:space="preserve">Else if t_intention &lt; threshold → </w:t>
       </w:r>
       <w:r>
         <w:rPr>
@@ -3924,19 +3211,11 @@
           <w:lang w:val="en-US"/>
         </w:rPr>
       </w:pPr>
-      <w:proofErr w:type="spellStart"/>
-      <w:r>
-        <w:rPr>
-          <w:lang w:val="en-US"/>
-        </w:rPr>
-        <w:t>t_quickTask</w:t>
-      </w:r>
-      <w:proofErr w:type="spellEnd"/>
-      <w:r>
-        <w:rPr>
-          <w:lang w:val="en-US"/>
-        </w:rPr>
-        <w:t xml:space="preserve"> starts</w:t>
+      <w:r>
+        <w:rPr>
+          <w:lang w:val="en-US"/>
+        </w:rPr>
+        <w:t>t_quickTask starts</w:t>
       </w:r>
     </w:p>
     <w:p>
@@ -3949,19 +3228,11 @@
           <w:lang w:val="en-US"/>
         </w:rPr>
       </w:pPr>
-      <w:proofErr w:type="spellStart"/>
-      <w:r>
-        <w:rPr>
-          <w:lang w:val="en-US"/>
-        </w:rPr>
-        <w:t>t_intention</w:t>
-      </w:r>
-      <w:proofErr w:type="spellEnd"/>
-      <w:r>
-        <w:rPr>
-          <w:lang w:val="en-US"/>
-        </w:rPr>
-        <w:t xml:space="preserve"> is cleared</w:t>
+      <w:r>
+        <w:rPr>
+          <w:lang w:val="en-US"/>
+        </w:rPr>
+        <w:t>t_intention is cleared</w:t>
       </w:r>
     </w:p>
     <w:p>
@@ -4004,21 +3275,7 @@
         <w:rPr>
           <w:lang w:val="en-US"/>
         </w:rPr>
-        <w:t xml:space="preserve">When </w:t>
-      </w:r>
-      <w:proofErr w:type="spellStart"/>
-      <w:r>
-        <w:rPr>
-          <w:lang w:val="en-US"/>
-        </w:rPr>
-        <w:t>t_quickTask</w:t>
-      </w:r>
-      <w:proofErr w:type="spellEnd"/>
-      <w:r>
-        <w:rPr>
-          <w:lang w:val="en-US"/>
-        </w:rPr>
-        <w:t xml:space="preserve"> expires:</w:t>
+        <w:t>When t_quickTask expires:</w:t>
       </w:r>
     </w:p>
     <w:p>
@@ -4419,215 +3676,6 @@
         <w:rPr>
           <w:lang w:val="en-US"/>
         </w:rPr>
-        <w:t xml:space="preserve">6. Suppression Rules </w:t>
-      </w:r>
-      <w:r>
-        <w:rPr>
-          <w:b/>
-          <w:bCs/>
-          <w:lang w:val="en-US"/>
-        </w:rPr>
-        <w:t>(Updated in V2)</w:t>
-      </w:r>
-    </w:p>
-    <w:p>
-      <w:pPr>
-        <w:rPr>
-          <w:lang w:val="en-US"/>
-        </w:rPr>
-      </w:pPr>
-      <w:r>
-        <w:rPr>
-          <w:lang w:val="en-US"/>
-        </w:rPr>
-        <w:t>6.1 Quit Suppression Window</w:t>
-      </w:r>
-    </w:p>
-    <w:p>
-      <w:pPr>
-        <w:rPr>
-          <w:lang w:val="en-US"/>
-        </w:rPr>
-      </w:pPr>
-      <w:r>
-        <w:rPr>
-          <w:lang w:val="en-US"/>
-        </w:rPr>
-        <w:t>After an explicit Quit action:</w:t>
-      </w:r>
-    </w:p>
-    <w:p>
-      <w:pPr>
-        <w:numPr>
-          <w:ilvl w:val="0"/>
-          <w:numId w:val="5"/>
-        </w:numPr>
-        <w:rPr>
-          <w:lang w:val="en-US"/>
-        </w:rPr>
-      </w:pPr>
-      <w:r>
-        <w:rPr>
-          <w:lang w:val="en-US"/>
-        </w:rPr>
-        <w:t>The same app must not trigger:</w:t>
-      </w:r>
-    </w:p>
-    <w:p>
-      <w:pPr>
-        <w:numPr>
-          <w:ilvl w:val="1"/>
-          <w:numId w:val="5"/>
-        </w:numPr>
-        <w:rPr>
-          <w:lang w:val="en-US"/>
-        </w:rPr>
-      </w:pPr>
-      <w:r>
-        <w:rPr>
-          <w:lang w:val="en-US"/>
-        </w:rPr>
-        <w:t>a Quick Task</w:t>
-      </w:r>
-    </w:p>
-    <w:p>
-      <w:pPr>
-        <w:numPr>
-          <w:ilvl w:val="1"/>
-          <w:numId w:val="5"/>
-        </w:numPr>
-        <w:rPr>
-          <w:lang w:val="en-US"/>
-        </w:rPr>
-      </w:pPr>
-      <w:r>
-        <w:rPr>
-          <w:lang w:val="en-US"/>
-        </w:rPr>
-        <w:t>an Intervention</w:t>
-      </w:r>
-    </w:p>
-    <w:p>
-      <w:pPr>
-        <w:rPr>
-          <w:lang w:val="en-US"/>
-        </w:rPr>
-      </w:pPr>
-      <w:r>
-        <w:rPr>
-          <w:lang w:val="en-US"/>
-        </w:rPr>
-        <w:t>for a short suppression window.</w:t>
-      </w:r>
-    </w:p>
-    <w:p>
-      <w:pPr>
-        <w:rPr>
-          <w:lang w:val="en-US"/>
-        </w:rPr>
-      </w:pPr>
-      <w:r>
-        <w:rPr>
-          <w:lang w:val="en-US"/>
-        </w:rPr>
-        <w:t>Purpose: - Prevent immediate re-trigger caused by OS/UI flicker - Respect explicit user intent to leave</w:t>
-      </w:r>
-    </w:p>
-    <w:p>
-      <w:pPr>
-        <w:rPr>
-          <w:lang w:val="en-US"/>
-        </w:rPr>
-      </w:pPr>
-      <w:r>
-        <w:rPr>
-          <w:lang w:val="en-US"/>
-        </w:rPr>
-        <w:pict w14:anchorId="5E28D65F">
-          <v:rect id="_x0000_i1038" style="width:470.3pt;height:1.5pt" o:hralign="center" o:hrstd="t" o:hr="t" fillcolor="#a0a0a0" stroked="f"/>
-        </w:pict>
-      </w:r>
-    </w:p>
-    <w:p>
-      <w:pPr>
-        <w:rPr>
-          <w:lang w:val="en-US"/>
-        </w:rPr>
-      </w:pPr>
-      <w:bookmarkStart w:id="18" w:name="quit-suppression-window"/>
-      <w:bookmarkEnd w:id="18"/>
-      <w:r>
-        <w:rPr>
-          <w:lang w:val="en-US"/>
-        </w:rPr>
-        <w:t>6.2 Suppression Expiry</w:t>
-      </w:r>
-    </w:p>
-    <w:p>
-      <w:pPr>
-        <w:rPr>
-          <w:lang w:val="en-US"/>
-        </w:rPr>
-      </w:pPr>
-      <w:r>
-        <w:rPr>
-          <w:lang w:val="en-US"/>
-        </w:rPr>
-        <w:t>Suppression expires when:</w:t>
-      </w:r>
-    </w:p>
-    <w:p>
-      <w:pPr>
-        <w:numPr>
-          <w:ilvl w:val="0"/>
-          <w:numId w:val="5"/>
-        </w:numPr>
-        <w:rPr>
-          <w:lang w:val="en-US"/>
-        </w:rPr>
-      </w:pPr>
-      <w:r>
-        <w:rPr>
-          <w:lang w:val="en-US"/>
-        </w:rPr>
-        <w:t xml:space="preserve">The suppression window elapses, </w:t>
-      </w:r>
-      <w:r>
-        <w:rPr>
-          <w:b/>
-          <w:bCs/>
-          <w:lang w:val="en-US"/>
-        </w:rPr>
-        <w:t>or</w:t>
-      </w:r>
-    </w:p>
-    <w:p>
-      <w:pPr>
-        <w:numPr>
-          <w:ilvl w:val="0"/>
-          <w:numId w:val="5"/>
-        </w:numPr>
-        <w:rPr>
-          <w:lang w:val="en-US"/>
-        </w:rPr>
-      </w:pPr>
-      <w:r>
-        <w:rPr>
-          <w:lang w:val="en-US"/>
-        </w:rPr>
-        <w:t>The user intentionally re-enters the app after leaving it</w:t>
-      </w:r>
-    </w:p>
-    <w:p>
-      <w:pPr>
-        <w:rPr>
-          <w:lang w:val="en-US"/>
-        </w:rPr>
-      </w:pPr>
-      <w:r>
-        <w:rPr>
-          <w:lang w:val="en-US"/>
-        </w:rPr>
         <w:pict w14:anchorId="5FB4E56F">
           <v:rect id="_x0000_i1039" style="width:470.3pt;height:1.5pt" o:hralign="center" o:hrstd="t" o:hr="t" fillcolor="#a0a0a0" stroked="f"/>
         </w:pict>
@@ -4639,10 +3687,10 @@
           <w:lang w:val="en-US"/>
         </w:rPr>
       </w:pPr>
-      <w:bookmarkStart w:id="19" w:name="suppression-expiry"/>
-      <w:bookmarkStart w:id="20" w:name="suppression-rules-updated-in-v2"/>
+      <w:bookmarkStart w:id="18" w:name="suppression-expiry"/>
+      <w:bookmarkStart w:id="19" w:name="suppression-rules-updated-in-v2"/>
+      <w:bookmarkEnd w:id="18"/>
       <w:bookmarkEnd w:id="19"/>
-      <w:bookmarkEnd w:id="20"/>
       <w:r>
         <w:rPr>
           <w:lang w:val="en-US"/>
@@ -4703,19 +3751,11 @@
           <w:lang w:val="en-US"/>
         </w:rPr>
       </w:pPr>
-      <w:proofErr w:type="spellStart"/>
-      <w:r>
-        <w:rPr>
-          <w:lang w:val="en-US"/>
-        </w:rPr>
-        <w:t>t_intention</w:t>
-      </w:r>
-      <w:proofErr w:type="spellEnd"/>
-      <w:r>
-        <w:rPr>
-          <w:lang w:val="en-US"/>
-        </w:rPr>
-        <w:t xml:space="preserve"> is cleared</w:t>
+      <w:r>
+        <w:rPr>
+          <w:lang w:val="en-US"/>
+        </w:rPr>
+        <w:t>t_intention is cleared</w:t>
       </w:r>
     </w:p>
     <w:p>
@@ -4739,8 +3779,8 @@
           <w:lang w:val="en-US"/>
         </w:rPr>
       </w:pPr>
-      <w:bookmarkStart w:id="21" w:name="intervention-start"/>
-      <w:bookmarkEnd w:id="21"/>
+      <w:bookmarkStart w:id="20" w:name="intervention-start"/>
+      <w:bookmarkEnd w:id="20"/>
       <w:r>
         <w:rPr>
           <w:lang w:val="en-US"/>
@@ -4788,19 +3828,11 @@
           <w:lang w:val="en-US"/>
         </w:rPr>
       </w:pPr>
-      <w:proofErr w:type="spellStart"/>
-      <w:r>
-        <w:rPr>
-          <w:lang w:val="en-US"/>
-        </w:rPr>
-        <w:t>t_intention</w:t>
-      </w:r>
-      <w:proofErr w:type="spellEnd"/>
-      <w:r>
-        <w:rPr>
-          <w:lang w:val="en-US"/>
-        </w:rPr>
-        <w:t xml:space="preserve"> starts</w:t>
+      <w:r>
+        <w:rPr>
+          <w:lang w:val="en-US"/>
+        </w:rPr>
+        <w:t>t_intention starts</w:t>
       </w:r>
     </w:p>
     <w:p>
@@ -4824,10 +3856,10 @@
           <w:lang w:val="en-US"/>
         </w:rPr>
       </w:pPr>
-      <w:bookmarkStart w:id="22" w:name="intervention-completion"/>
-      <w:bookmarkStart w:id="23" w:name="intervention-behavior"/>
+      <w:bookmarkStart w:id="21" w:name="intervention-completion"/>
+      <w:bookmarkStart w:id="22" w:name="intervention-behavior"/>
+      <w:bookmarkEnd w:id="21"/>
       <w:bookmarkEnd w:id="22"/>
-      <w:bookmarkEnd w:id="23"/>
       <w:r>
         <w:rPr>
           <w:lang w:val="en-US"/>
@@ -4978,9 +4010,9 @@
           <w:lang w:val="en-US"/>
         </w:rPr>
       </w:pPr>
-      <w:bookmarkStart w:id="24" w:name="non-goals"/>
-      <w:bookmarkStart w:id="25" w:name="invariants"/>
-      <w:bookmarkEnd w:id="24"/>
+      <w:bookmarkStart w:id="23" w:name="non-goals"/>
+      <w:bookmarkStart w:id="24" w:name="invariants"/>
+      <w:bookmarkEnd w:id="23"/>
       <w:r>
         <w:rPr>
           <w:lang w:val="en-US"/>
@@ -5074,7 +4106,7 @@
           <w:lang w:val="en-US"/>
         </w:rPr>
       </w:pPr>
-      <w:bookmarkStart w:id="26" w:name="intervention-os-contract-v2"/>
+      <w:bookmarkStart w:id="25" w:name="intervention-os-contract-v2"/>
       <w:r>
         <w:rPr>
           <w:b/>
@@ -5083,8 +4115,8 @@
         </w:rPr>
         <w:t>End of Contract</w:t>
       </w:r>
+      <w:bookmarkEnd w:id="24"/>
       <w:bookmarkEnd w:id="25"/>
-      <w:bookmarkEnd w:id="26"/>
     </w:p>
     <w:p>
       <w:pPr>

</xml_diff>